<commit_message>
re-wrote notebooks into scripts
</commit_message>
<xml_diff>
--- a/doc/Thesis_draft.docx
+++ b/doc/Thesis_draft.docx
@@ -6124,27 +6124,14 @@
                             <w:r>
                               <w:t xml:space="preserve">Figure </w:t>
                             </w:r>
-                            <w:r>
-                              <w:fldChar w:fldCharType="begin"/>
-                            </w:r>
-                            <w:r>
-                              <w:instrText xml:space="preserve"> SEQ Figure \* ARABIC </w:instrText>
-                            </w:r>
-                            <w:r>
-                              <w:fldChar w:fldCharType="separate"/>
-                            </w:r>
-                            <w:r>
-                              <w:rPr>
-                                <w:noProof/>
-                              </w:rPr>
-                              <w:t>1</w:t>
-                            </w:r>
-                            <w:r>
-                              <w:rPr>
-                                <w:noProof/>
-                              </w:rPr>
-                              <w:fldChar w:fldCharType="end"/>
-                            </w:r>
+                            <w:fldSimple w:instr=" SEQ Figure \* ARABIC ">
+                              <w:r>
+                                <w:rPr>
+                                  <w:noProof/>
+                                </w:rPr>
+                                <w:t>1</w:t>
+                              </w:r>
+                            </w:fldSimple>
                             <w:r>
                               <w:t>: Characteristics of compositional data</w:t>
                             </w:r>
@@ -6241,27 +6228,14 @@
                       <w:r>
                         <w:t xml:space="preserve">Figure </w:t>
                       </w:r>
-                      <w:r>
-                        <w:fldChar w:fldCharType="begin"/>
-                      </w:r>
-                      <w:r>
-                        <w:instrText xml:space="preserve"> SEQ Figure \* ARABIC </w:instrText>
-                      </w:r>
-                      <w:r>
-                        <w:fldChar w:fldCharType="separate"/>
-                      </w:r>
-                      <w:r>
-                        <w:rPr>
-                          <w:noProof/>
-                        </w:rPr>
-                        <w:t>1</w:t>
-                      </w:r>
-                      <w:r>
-                        <w:rPr>
-                          <w:noProof/>
-                        </w:rPr>
-                        <w:fldChar w:fldCharType="end"/>
-                      </w:r>
+                      <w:fldSimple w:instr=" SEQ Figure \* ARABIC ">
+                        <w:r>
+                          <w:rPr>
+                            <w:noProof/>
+                          </w:rPr>
+                          <w:t>1</w:t>
+                        </w:r>
+                      </w:fldSimple>
                       <w:r>
                         <w:t>: Characteristics of compositional data</w:t>
                       </w:r>
@@ -8789,27 +8763,14 @@
                             <w:r>
                               <w:t xml:space="preserve">Figure </w:t>
                             </w:r>
-                            <w:r>
-                              <w:fldChar w:fldCharType="begin"/>
-                            </w:r>
-                            <w:r>
-                              <w:instrText xml:space="preserve"> SEQ Figure \* ARABIC </w:instrText>
-                            </w:r>
-                            <w:r>
-                              <w:fldChar w:fldCharType="separate"/>
-                            </w:r>
-                            <w:r>
-                              <w:rPr>
-                                <w:noProof/>
-                              </w:rPr>
-                              <w:t>2</w:t>
-                            </w:r>
-                            <w:r>
-                              <w:rPr>
-                                <w:noProof/>
-                              </w:rPr>
-                              <w:fldChar w:fldCharType="end"/>
-                            </w:r>
+                            <w:fldSimple w:instr=" SEQ Figure \* ARABIC ">
+                              <w:r>
+                                <w:rPr>
+                                  <w:noProof/>
+                                </w:rPr>
+                                <w:t>2</w:t>
+                              </w:r>
+                            </w:fldSimple>
                             <w:r>
                               <w:t xml:space="preserve">: Equation </w:t>
                             </w:r>
@@ -8915,27 +8876,14 @@
                       <w:r>
                         <w:t xml:space="preserve">Figure </w:t>
                       </w:r>
-                      <w:r>
-                        <w:fldChar w:fldCharType="begin"/>
-                      </w:r>
-                      <w:r>
-                        <w:instrText xml:space="preserve"> SEQ Figure \* ARABIC </w:instrText>
-                      </w:r>
-                      <w:r>
-                        <w:fldChar w:fldCharType="separate"/>
-                      </w:r>
-                      <w:r>
-                        <w:rPr>
-                          <w:noProof/>
-                        </w:rPr>
-                        <w:t>2</w:t>
-                      </w:r>
-                      <w:r>
-                        <w:rPr>
-                          <w:noProof/>
-                        </w:rPr>
-                        <w:fldChar w:fldCharType="end"/>
-                      </w:r>
+                      <w:fldSimple w:instr=" SEQ Figure \* ARABIC ">
+                        <w:r>
+                          <w:rPr>
+                            <w:noProof/>
+                          </w:rPr>
+                          <w:t>2</w:t>
+                        </w:r>
+                      </w:fldSimple>
                       <w:r>
                         <w:t xml:space="preserve">: Equation </w:t>
                       </w:r>
@@ -9134,27 +9082,14 @@
                             <w:r>
                               <w:t xml:space="preserve">Figure </w:t>
                             </w:r>
-                            <w:r>
-                              <w:fldChar w:fldCharType="begin"/>
-                            </w:r>
-                            <w:r>
-                              <w:instrText xml:space="preserve"> SEQ Figure \* ARABIC </w:instrText>
-                            </w:r>
-                            <w:r>
-                              <w:fldChar w:fldCharType="separate"/>
-                            </w:r>
-                            <w:r>
-                              <w:rPr>
-                                <w:noProof/>
-                              </w:rPr>
-                              <w:t>3</w:t>
-                            </w:r>
-                            <w:r>
-                              <w:rPr>
-                                <w:noProof/>
-                              </w:rPr>
-                              <w:fldChar w:fldCharType="end"/>
-                            </w:r>
+                            <w:fldSimple w:instr=" SEQ Figure \* ARABIC ">
+                              <w:r>
+                                <w:rPr>
+                                  <w:noProof/>
+                                </w:rPr>
+                                <w:t>3</w:t>
+                              </w:r>
+                            </w:fldSimple>
                             <w:r>
                               <w:t>: Equation</w:t>
                             </w:r>
@@ -9217,27 +9152,14 @@
                       <w:r>
                         <w:t xml:space="preserve">Figure </w:t>
                       </w:r>
-                      <w:r>
-                        <w:fldChar w:fldCharType="begin"/>
-                      </w:r>
-                      <w:r>
-                        <w:instrText xml:space="preserve"> SEQ Figure \* ARABIC </w:instrText>
-                      </w:r>
-                      <w:r>
-                        <w:fldChar w:fldCharType="separate"/>
-                      </w:r>
-                      <w:r>
-                        <w:rPr>
-                          <w:noProof/>
-                        </w:rPr>
-                        <w:t>3</w:t>
-                      </w:r>
-                      <w:r>
-                        <w:rPr>
-                          <w:noProof/>
-                        </w:rPr>
-                        <w:fldChar w:fldCharType="end"/>
-                      </w:r>
+                      <w:fldSimple w:instr=" SEQ Figure \* ARABIC ">
+                        <w:r>
+                          <w:rPr>
+                            <w:noProof/>
+                          </w:rPr>
+                          <w:t>3</w:t>
+                        </w:r>
+                      </w:fldSimple>
                       <w:r>
                         <w:t>: Equation</w:t>
                       </w:r>
@@ -9758,27 +9680,14 @@
                             <w:r>
                               <w:t xml:space="preserve">Figure </w:t>
                             </w:r>
-                            <w:r>
-                              <w:fldChar w:fldCharType="begin"/>
-                            </w:r>
-                            <w:r>
-                              <w:instrText xml:space="preserve"> SEQ Figure \* ARABIC </w:instrText>
-                            </w:r>
-                            <w:r>
-                              <w:fldChar w:fldCharType="separate"/>
-                            </w:r>
-                            <w:r>
-                              <w:rPr>
-                                <w:noProof/>
-                              </w:rPr>
-                              <w:t>4</w:t>
-                            </w:r>
-                            <w:r>
-                              <w:rPr>
-                                <w:noProof/>
-                              </w:rPr>
-                              <w:fldChar w:fldCharType="end"/>
-                            </w:r>
+                            <w:fldSimple w:instr=" SEQ Figure \* ARABIC ">
+                              <w:r>
+                                <w:rPr>
+                                  <w:noProof/>
+                                </w:rPr>
+                                <w:t>4</w:t>
+                              </w:r>
+                            </w:fldSimple>
                             <w:r>
                               <w:t>: Equation ALR</w:t>
                             </w:r>
@@ -9868,27 +9777,14 @@
                       <w:r>
                         <w:t xml:space="preserve">Figure </w:t>
                       </w:r>
-                      <w:r>
-                        <w:fldChar w:fldCharType="begin"/>
-                      </w:r>
-                      <w:r>
-                        <w:instrText xml:space="preserve"> SEQ Figure \* ARABIC </w:instrText>
-                      </w:r>
-                      <w:r>
-                        <w:fldChar w:fldCharType="separate"/>
-                      </w:r>
-                      <w:r>
-                        <w:rPr>
-                          <w:noProof/>
-                        </w:rPr>
-                        <w:t>4</w:t>
-                      </w:r>
-                      <w:r>
-                        <w:rPr>
-                          <w:noProof/>
-                        </w:rPr>
-                        <w:fldChar w:fldCharType="end"/>
-                      </w:r>
+                      <w:fldSimple w:instr=" SEQ Figure \* ARABIC ">
+                        <w:r>
+                          <w:rPr>
+                            <w:noProof/>
+                          </w:rPr>
+                          <w:t>4</w:t>
+                        </w:r>
+                      </w:fldSimple>
                       <w:r>
                         <w:t>: Equation ALR</w:t>
                       </w:r>
@@ -11818,11 +11714,30 @@
         <w:jc w:val="both"/>
       </w:pPr>
       <w:bookmarkStart w:id="30" w:name="_Toc96333822"/>
+      <w:commentRangeStart w:id="31"/>
       <w:r>
         <w:lastRenderedPageBreak/>
         <w:t>Methodology</w:t>
       </w:r>
       <w:bookmarkEnd w:id="30"/>
+      <w:commentRangeEnd w:id="31"/>
+      <w:r>
+        <w:rPr>
+          <w:rStyle w:val="CommentReference"/>
+          <w:caps w:val="0"/>
+          <w:color w:val="auto"/>
+          <w:spacing w:val="0"/>
+        </w:rPr>
+        <w:commentReference w:id="31"/>
+      </w:r>
+    </w:p>
+    <w:p>
+      <w:r>
+        <w:t>All scripts can be found on Github JenniferNeumaier/ml_coda</w:t>
+      </w:r>
+      <w:r>
+        <w:t xml:space="preserve">. </w:t>
+      </w:r>
     </w:p>
     <w:p>
       <w:pPr>
@@ -11834,7 +11749,7 @@
           <w:szCs w:val="22"/>
         </w:rPr>
       </w:pPr>
-      <w:bookmarkStart w:id="31" w:name="_Toc96333823"/>
+      <w:bookmarkStart w:id="32" w:name="_Toc96333823"/>
       <w:r>
         <w:rPr>
           <w:sz w:val="22"/>
@@ -11842,7 +11757,7 @@
         </w:rPr>
         <w:t>Pipeline</w:t>
       </w:r>
-      <w:bookmarkEnd w:id="31"/>
+      <w:bookmarkEnd w:id="32"/>
     </w:p>
     <w:p>
       <w:r>
@@ -11893,27 +11808,14 @@
                             <w:r>
                               <w:t xml:space="preserve">Figure </w:t>
                             </w:r>
-                            <w:r>
-                              <w:fldChar w:fldCharType="begin"/>
-                            </w:r>
-                            <w:r>
-                              <w:instrText xml:space="preserve"> SEQ Figure \* ARABIC </w:instrText>
-                            </w:r>
-                            <w:r>
-                              <w:fldChar w:fldCharType="separate"/>
-                            </w:r>
-                            <w:r>
-                              <w:rPr>
-                                <w:noProof/>
-                              </w:rPr>
-                              <w:t>5</w:t>
-                            </w:r>
-                            <w:r>
-                              <w:rPr>
-                                <w:noProof/>
-                              </w:rPr>
-                              <w:fldChar w:fldCharType="end"/>
-                            </w:r>
+                            <w:fldSimple w:instr=" SEQ Figure \* ARABIC ">
+                              <w:r>
+                                <w:rPr>
+                                  <w:noProof/>
+                                </w:rPr>
+                                <w:t>5</w:t>
+                              </w:r>
+                            </w:fldSimple>
                             <w:r>
                               <w:t>: Proposed Pipeline</w:t>
                             </w:r>
@@ -11953,27 +11855,14 @@
                       <w:r>
                         <w:t xml:space="preserve">Figure </w:t>
                       </w:r>
-                      <w:r>
-                        <w:fldChar w:fldCharType="begin"/>
-                      </w:r>
-                      <w:r>
-                        <w:instrText xml:space="preserve"> SEQ Figure \* ARABIC </w:instrText>
-                      </w:r>
-                      <w:r>
-                        <w:fldChar w:fldCharType="separate"/>
-                      </w:r>
-                      <w:r>
-                        <w:rPr>
-                          <w:noProof/>
-                        </w:rPr>
-                        <w:t>5</w:t>
-                      </w:r>
-                      <w:r>
-                        <w:rPr>
-                          <w:noProof/>
-                        </w:rPr>
-                        <w:fldChar w:fldCharType="end"/>
-                      </w:r>
+                      <w:fldSimple w:instr=" SEQ Figure \* ARABIC ">
+                        <w:r>
+                          <w:rPr>
+                            <w:noProof/>
+                          </w:rPr>
+                          <w:t>5</w:t>
+                        </w:r>
+                      </w:fldSimple>
                       <w:r>
                         <w:t>: Proposed Pipeline</w:t>
                       </w:r>
@@ -12055,7 +11944,7 @@
           <w:szCs w:val="22"/>
         </w:rPr>
       </w:pPr>
-      <w:commentRangeStart w:id="32"/>
+      <w:commentRangeStart w:id="33"/>
       <w:r>
         <w:rPr>
           <w:sz w:val="22"/>
@@ -12063,14 +11952,14 @@
         </w:rPr>
         <w:t>T</w:t>
       </w:r>
-      <w:commentRangeEnd w:id="32"/>
+      <w:commentRangeEnd w:id="33"/>
       <w:r>
         <w:rPr>
           <w:rStyle w:val="CommentReference"/>
           <w:sz w:val="22"/>
           <w:szCs w:val="22"/>
         </w:rPr>
-        <w:commentReference w:id="32"/>
+        <w:commentReference w:id="33"/>
       </w:r>
       <w:r>
         <w:rPr>
@@ -12167,7 +12056,7 @@
         </w:rPr>
         <w:t>CoDaCoRe</w:t>
       </w:r>
-      <w:commentRangeStart w:id="33"/>
+      <w:commentRangeStart w:id="34"/>
       <w:r>
         <w:rPr>
           <w:sz w:val="22"/>
@@ -12175,14 +12064,14 @@
         </w:rPr>
         <w:t>.</w:t>
       </w:r>
-      <w:commentRangeEnd w:id="33"/>
+      <w:commentRangeEnd w:id="34"/>
       <w:r>
         <w:rPr>
           <w:rStyle w:val="CommentReference"/>
           <w:sz w:val="22"/>
           <w:szCs w:val="22"/>
         </w:rPr>
-        <w:commentReference w:id="33"/>
+        <w:commentReference w:id="34"/>
       </w:r>
       <w:r>
         <w:rPr>
@@ -12234,7 +12123,15 @@
           <w:sz w:val="22"/>
           <w:szCs w:val="22"/>
         </w:rPr>
-        <w:t xml:space="preserve"> Unfortunately, procedures and methodology varied greatly throughout all introduced papers with only a small number of </w:t>
+        <w:t xml:space="preserve"> Unfortunately, procedures and methodology varied greatly throughout all introduced papers with only a small </w:t>
+      </w:r>
+      <w:r>
+        <w:rPr>
+          <w:sz w:val="22"/>
+          <w:szCs w:val="22"/>
+        </w:rPr>
+        <w:lastRenderedPageBreak/>
+        <w:t xml:space="preserve">number of </w:t>
       </w:r>
       <w:r>
         <w:rPr>
@@ -12262,15 +12159,7 @@
           <w:sz w:val="22"/>
           <w:szCs w:val="22"/>
         </w:rPr>
-        <w:t xml:space="preserve">building </w:t>
-      </w:r>
-      <w:r>
-        <w:rPr>
-          <w:sz w:val="22"/>
-          <w:szCs w:val="22"/>
-        </w:rPr>
-        <w:lastRenderedPageBreak/>
-        <w:t>blocks: Pre-processing</w:t>
+        <w:t>building blocks: Pre-processing</w:t>
       </w:r>
       <w:r>
         <w:rPr>
@@ -12346,7 +12235,8 @@
           <w:szCs w:val="22"/>
         </w:rPr>
       </w:pPr>
-      <w:bookmarkStart w:id="34" w:name="_Toc96333824"/>
+      <w:bookmarkStart w:id="35" w:name="_Toc96333824"/>
+      <w:commentRangeStart w:id="36"/>
       <w:r>
         <w:rPr>
           <w:sz w:val="22"/>
@@ -12354,7 +12244,16 @@
         </w:rPr>
         <w:t>Data Set</w:t>
       </w:r>
-      <w:bookmarkEnd w:id="34"/>
+      <w:bookmarkEnd w:id="35"/>
+      <w:commentRangeEnd w:id="36"/>
+      <w:r>
+        <w:rPr>
+          <w:rStyle w:val="CommentReference"/>
+          <w:caps w:val="0"/>
+          <w:spacing w:val="0"/>
+        </w:rPr>
+        <w:commentReference w:id="36"/>
+      </w:r>
     </w:p>
     <w:p>
       <w:pPr>
@@ -12372,7 +12271,7 @@
         </w:rPr>
         <w:t>The data sets will be compiled out of the Estonian Biobank microbiome cohort (EstMB) data. It includes 2509 individuals with several phenotypical markers collected over time</w:t>
       </w:r>
-      <w:commentRangeStart w:id="35"/>
+      <w:commentRangeStart w:id="37"/>
       <w:r>
         <w:rPr>
           <w:sz w:val="22"/>
@@ -12380,14 +12279,14 @@
         </w:rPr>
         <w:t>.</w:t>
       </w:r>
-      <w:commentRangeEnd w:id="35"/>
+      <w:commentRangeEnd w:id="37"/>
       <w:r>
         <w:rPr>
           <w:rStyle w:val="CommentReference"/>
           <w:sz w:val="22"/>
           <w:szCs w:val="22"/>
         </w:rPr>
-        <w:commentReference w:id="35"/>
+        <w:commentReference w:id="37"/>
       </w:r>
       <w:r>
         <w:rPr>
@@ -12555,7 +12454,7 @@
         </w:rPr>
         <w:t xml:space="preserve">, machine learning performance is also influenced by data size. Therefore, data sets should be chosen accordingly to include direct comparison of performances of small and large data sets. Furthermore, </w:t>
       </w:r>
-      <w:commentRangeStart w:id="36"/>
+      <w:commentRangeStart w:id="38"/>
       <w:r>
         <w:rPr>
           <w:sz w:val="22"/>
@@ -12570,14 +12469,14 @@
         </w:rPr>
         <w:t xml:space="preserve"> </w:t>
       </w:r>
-      <w:commentRangeEnd w:id="36"/>
+      <w:commentRangeEnd w:id="38"/>
       <w:r>
         <w:rPr>
           <w:rStyle w:val="CommentReference"/>
           <w:sz w:val="22"/>
           <w:szCs w:val="22"/>
         </w:rPr>
-        <w:commentReference w:id="36"/>
+        <w:commentReference w:id="38"/>
       </w:r>
       <w:r>
         <w:rPr>
@@ -12597,7 +12496,7 @@
           <w:szCs w:val="22"/>
         </w:rPr>
       </w:pPr>
-      <w:bookmarkStart w:id="37" w:name="_Toc96333825"/>
+      <w:bookmarkStart w:id="39" w:name="_Toc96333825"/>
       <w:r>
         <w:rPr>
           <w:sz w:val="22"/>
@@ -12605,7 +12504,7 @@
         </w:rPr>
         <w:t>Pre-Processing</w:t>
       </w:r>
-      <w:bookmarkEnd w:id="37"/>
+      <w:bookmarkEnd w:id="39"/>
     </w:p>
     <w:p>
       <w:pPr>
@@ -12744,7 +12643,7 @@
           <w:sz w:val="22"/>
           <w:szCs w:val="22"/>
         </w:rPr>
-        <w:t xml:space="preserve">Therefore, one of the first steps </w:t>
+        <w:t xml:space="preserve">Therefore, one of </w:t>
       </w:r>
       <w:r>
         <w:rPr>
@@ -12752,6 +12651,15 @@
           <w:sz w:val="22"/>
           <w:szCs w:val="22"/>
         </w:rPr>
+        <w:lastRenderedPageBreak/>
+        <w:t xml:space="preserve">the first steps </w:t>
+      </w:r>
+      <w:r>
+        <w:rPr>
+          <w:rFonts w:cstheme="minorHAnsi"/>
+          <w:sz w:val="22"/>
+          <w:szCs w:val="22"/>
+        </w:rPr>
         <w:t xml:space="preserve">after filtering and </w:t>
       </w:r>
       <w:r>
@@ -12762,8 +12670,8 @@
         </w:rPr>
         <w:t>before</w:t>
       </w:r>
-      <w:commentRangeStart w:id="38"/>
-      <w:commentRangeStart w:id="39"/>
+      <w:commentRangeStart w:id="40"/>
+      <w:commentRangeStart w:id="41"/>
       <w:r>
         <w:rPr>
           <w:rFonts w:cstheme="minorHAnsi"/>
@@ -12780,21 +12688,21 @@
         </w:rPr>
         <w:t xml:space="preserve"> is zero-imputation</w:t>
       </w:r>
-      <w:commentRangeEnd w:id="38"/>
+      <w:commentRangeEnd w:id="40"/>
       <w:r>
         <w:rPr>
           <w:rStyle w:val="CommentReference"/>
           <w:sz w:val="22"/>
           <w:szCs w:val="22"/>
         </w:rPr>
-        <w:commentReference w:id="38"/>
-      </w:r>
-      <w:commentRangeEnd w:id="39"/>
+        <w:commentReference w:id="40"/>
+      </w:r>
+      <w:commentRangeEnd w:id="41"/>
       <w:r>
         <w:rPr>
           <w:rStyle w:val="CommentReference"/>
         </w:rPr>
-        <w:commentReference w:id="39"/>
+        <w:commentReference w:id="41"/>
       </w:r>
       <w:r>
         <w:rPr>
@@ -12974,8 +12882,8 @@
         </w:rPr>
         <w:t xml:space="preserve">mbImpute. The </w:t>
       </w:r>
-      <w:commentRangeStart w:id="40"/>
-      <w:commentRangeStart w:id="41"/>
+      <w:commentRangeStart w:id="42"/>
+      <w:commentRangeStart w:id="43"/>
       <w:r>
         <w:rPr>
           <w:rFonts w:cstheme="minorHAnsi"/>
@@ -12984,21 +12892,21 @@
         </w:rPr>
         <w:t xml:space="preserve">mbImpute </w:t>
       </w:r>
-      <w:commentRangeEnd w:id="40"/>
+      <w:commentRangeEnd w:id="42"/>
       <w:r>
         <w:rPr>
           <w:rStyle w:val="CommentReference"/>
           <w:sz w:val="22"/>
           <w:szCs w:val="22"/>
         </w:rPr>
-        <w:commentReference w:id="40"/>
-      </w:r>
-      <w:commentRangeEnd w:id="41"/>
+        <w:commentReference w:id="42"/>
+      </w:r>
+      <w:commentRangeEnd w:id="43"/>
       <w:r>
         <w:rPr>
           <w:rStyle w:val="CommentReference"/>
         </w:rPr>
-        <w:commentReference w:id="41"/>
+        <w:commentReference w:id="43"/>
       </w:r>
       <w:r>
         <w:rPr>
@@ -13163,7 +13071,7 @@
           <w:szCs w:val="22"/>
         </w:rPr>
       </w:pPr>
-      <w:bookmarkStart w:id="42" w:name="_Toc96333826"/>
+      <w:bookmarkStart w:id="44" w:name="_Toc96333826"/>
       <w:r>
         <w:rPr>
           <w:sz w:val="22"/>
@@ -13171,7 +13079,7 @@
         </w:rPr>
         <w:t>Standard Microbiome Approaches</w:t>
       </w:r>
-      <w:bookmarkEnd w:id="42"/>
+      <w:bookmarkEnd w:id="44"/>
     </w:p>
     <w:p>
       <w:pPr>
@@ -13312,7 +13220,7 @@
           <w:szCs w:val="22"/>
         </w:rPr>
       </w:pPr>
-      <w:bookmarkStart w:id="43" w:name="_Toc96333827"/>
+      <w:bookmarkStart w:id="45" w:name="_Toc96333827"/>
       <w:r>
         <w:rPr>
           <w:sz w:val="22"/>
@@ -13327,7 +13235,7 @@
         </w:rPr>
         <w:t>s</w:t>
       </w:r>
-      <w:bookmarkEnd w:id="43"/>
+      <w:bookmarkEnd w:id="45"/>
     </w:p>
     <w:p>
       <w:pPr>
@@ -13397,8 +13305,8 @@
         </w:rPr>
         <w:t xml:space="preserve">(i) a </w:t>
       </w:r>
-      <w:commentRangeStart w:id="44"/>
-      <w:commentRangeStart w:id="45"/>
+      <w:commentRangeStart w:id="46"/>
+      <w:commentRangeStart w:id="47"/>
       <w:r>
         <w:rPr>
           <w:sz w:val="22"/>
@@ -13406,21 +13314,21 @@
         </w:rPr>
         <w:t>random reference will be picked as denominator</w:t>
       </w:r>
-      <w:commentRangeEnd w:id="44"/>
+      <w:commentRangeEnd w:id="46"/>
       <w:r>
         <w:rPr>
           <w:rStyle w:val="CommentReference"/>
           <w:sz w:val="22"/>
           <w:szCs w:val="22"/>
         </w:rPr>
-        <w:commentReference w:id="44"/>
-      </w:r>
-      <w:commentRangeEnd w:id="45"/>
+        <w:commentReference w:id="46"/>
+      </w:r>
+      <w:commentRangeEnd w:id="47"/>
       <w:r>
         <w:rPr>
           <w:rStyle w:val="CommentReference"/>
         </w:rPr>
-        <w:commentReference w:id="45"/>
+        <w:commentReference w:id="47"/>
       </w:r>
       <w:r>
         <w:rPr>
@@ -13443,7 +13351,7 @@
         </w:rPr>
         <w:t xml:space="preserve">a reference. The data matrix will be filtered for top </w:t>
       </w:r>
-      <w:commentRangeStart w:id="46"/>
+      <w:commentRangeStart w:id="48"/>
       <w:r>
         <w:rPr>
           <w:sz w:val="22"/>
@@ -13451,14 +13359,14 @@
         </w:rPr>
         <w:t>10</w:t>
       </w:r>
-      <w:commentRangeEnd w:id="46"/>
+      <w:commentRangeEnd w:id="48"/>
       <w:r>
         <w:rPr>
           <w:rStyle w:val="CommentReference"/>
           <w:sz w:val="22"/>
           <w:szCs w:val="22"/>
         </w:rPr>
-        <w:commentReference w:id="46"/>
+        <w:commentReference w:id="48"/>
       </w:r>
       <w:r>
         <w:rPr>
@@ -13539,7 +13447,7 @@
           <w:szCs w:val="22"/>
         </w:rPr>
       </w:pPr>
-      <w:bookmarkStart w:id="47" w:name="_Toc96333828"/>
+      <w:bookmarkStart w:id="49" w:name="_Toc96333828"/>
       <w:r>
         <w:rPr>
           <w:sz w:val="22"/>
@@ -13547,7 +13455,7 @@
         </w:rPr>
         <w:t>Machine Learning Models</w:t>
       </w:r>
-      <w:bookmarkEnd w:id="47"/>
+      <w:bookmarkEnd w:id="49"/>
     </w:p>
     <w:p>
       <w:pPr>
@@ -13558,9 +13466,9 @@
           <w:szCs w:val="22"/>
         </w:rPr>
       </w:pPr>
-      <w:commentRangeStart w:id="48"/>
-      <w:commentRangeStart w:id="49"/>
       <w:commentRangeStart w:id="50"/>
+      <w:commentRangeStart w:id="51"/>
+      <w:commentRangeStart w:id="52"/>
       <w:r>
         <w:rPr>
           <w:sz w:val="22"/>
@@ -13568,30 +13476,30 @@
         </w:rPr>
         <w:t>Using</w:t>
       </w:r>
-      <w:commentRangeEnd w:id="48"/>
+      <w:commentRangeEnd w:id="50"/>
       <w:r>
         <w:rPr>
           <w:rStyle w:val="CommentReference"/>
           <w:sz w:val="22"/>
           <w:szCs w:val="22"/>
         </w:rPr>
-        <w:commentReference w:id="48"/>
-      </w:r>
-      <w:commentRangeEnd w:id="49"/>
+        <w:commentReference w:id="50"/>
+      </w:r>
+      <w:commentRangeEnd w:id="51"/>
       <w:r>
         <w:rPr>
           <w:rStyle w:val="CommentReference"/>
           <w:sz w:val="22"/>
           <w:szCs w:val="22"/>
         </w:rPr>
-        <w:commentReference w:id="49"/>
-      </w:r>
-      <w:commentRangeEnd w:id="50"/>
+        <w:commentReference w:id="51"/>
+      </w:r>
+      <w:commentRangeEnd w:id="52"/>
       <w:r>
         <w:rPr>
           <w:rStyle w:val="CommentReference"/>
         </w:rPr>
-        <w:commentReference w:id="50"/>
+        <w:commentReference w:id="52"/>
       </w:r>
       <w:r>
         <w:rPr>
@@ -14082,7 +13990,7 @@
           </w:r>
         </w:sdtContent>
       </w:sdt>
-      <w:commentRangeStart w:id="51"/>
+      <w:commentRangeStart w:id="53"/>
       <w:r>
         <w:rPr>
           <w:sz w:val="22"/>
@@ -14090,14 +13998,14 @@
         </w:rPr>
         <w:t>.</w:t>
       </w:r>
-      <w:commentRangeEnd w:id="51"/>
+      <w:commentRangeEnd w:id="53"/>
       <w:r>
         <w:rPr>
           <w:rStyle w:val="CommentReference"/>
           <w:sz w:val="22"/>
           <w:szCs w:val="22"/>
         </w:rPr>
-        <w:commentReference w:id="51"/>
+        <w:commentReference w:id="53"/>
       </w:r>
       <w:r>
         <w:rPr>
@@ -14141,8 +14049,8 @@
         </w:rPr>
         <w:t xml:space="preserve">ElasticNet (ENET) will be used as regression model and XGBoost (XGB) as </w:t>
       </w:r>
-      <w:commentRangeStart w:id="52"/>
-      <w:commentRangeStart w:id="53"/>
+      <w:commentRangeStart w:id="54"/>
+      <w:commentRangeStart w:id="55"/>
       <w:r>
         <w:rPr>
           <w:sz w:val="22"/>
@@ -14150,21 +14058,21 @@
         </w:rPr>
         <w:t>random forest approach</w:t>
       </w:r>
-      <w:commentRangeEnd w:id="52"/>
+      <w:commentRangeEnd w:id="54"/>
       <w:r>
         <w:rPr>
           <w:rStyle w:val="CommentReference"/>
           <w:sz w:val="22"/>
           <w:szCs w:val="22"/>
         </w:rPr>
-        <w:commentReference w:id="52"/>
-      </w:r>
-      <w:commentRangeEnd w:id="53"/>
+        <w:commentReference w:id="54"/>
+      </w:r>
+      <w:commentRangeEnd w:id="55"/>
       <w:r>
         <w:rPr>
           <w:rStyle w:val="CommentReference"/>
         </w:rPr>
-        <w:commentReference w:id="53"/>
+        <w:commentReference w:id="55"/>
       </w:r>
       <w:r>
         <w:rPr>
@@ -14253,7 +14161,7 @@
           <w:szCs w:val="22"/>
         </w:rPr>
       </w:pPr>
-      <w:commentRangeStart w:id="54"/>
+      <w:commentRangeStart w:id="56"/>
       <w:r>
         <w:rPr>
           <w:sz w:val="22"/>
@@ -14269,7 +14177,7 @@
         </w:rPr>
         <w:t>s</w:t>
       </w:r>
-      <w:commentRangeStart w:id="55"/>
+      <w:commentRangeStart w:id="57"/>
       <w:r>
         <w:rPr>
           <w:sz w:val="22"/>
@@ -14326,21 +14234,21 @@
         </w:rPr>
         <w:t>.</w:t>
       </w:r>
-      <w:commentRangeEnd w:id="55"/>
+      <w:commentRangeEnd w:id="57"/>
       <w:r>
         <w:rPr>
           <w:rStyle w:val="CommentReference"/>
           <w:sz w:val="22"/>
           <w:szCs w:val="22"/>
         </w:rPr>
-        <w:commentReference w:id="55"/>
-      </w:r>
-      <w:commentRangeEnd w:id="54"/>
+        <w:commentReference w:id="57"/>
+      </w:r>
+      <w:commentRangeEnd w:id="56"/>
       <w:r>
         <w:rPr>
           <w:rStyle w:val="CommentReference"/>
         </w:rPr>
-        <w:commentReference w:id="54"/>
+        <w:commentReference w:id="56"/>
       </w:r>
     </w:p>
     <w:p>
@@ -14352,7 +14260,7 @@
           <w:szCs w:val="22"/>
         </w:rPr>
       </w:pPr>
-      <w:commentRangeStart w:id="56"/>
+      <w:commentRangeStart w:id="58"/>
       <w:r>
         <w:rPr>
           <w:sz w:val="22"/>
@@ -14360,12 +14268,12 @@
         </w:rPr>
         <w:t xml:space="preserve">To assess </w:t>
       </w:r>
-      <w:commentRangeEnd w:id="56"/>
+      <w:commentRangeEnd w:id="58"/>
       <w:r>
         <w:rPr>
           <w:rStyle w:val="CommentReference"/>
         </w:rPr>
-        <w:commentReference w:id="56"/>
+        <w:commentReference w:id="58"/>
       </w:r>
       <w:r>
         <w:rPr>
@@ -14431,10 +14339,77 @@
       </w:pPr>
       <w:r>
         <w:lastRenderedPageBreak/>
-        <w:t>Notes to potentially incorporate</w:t>
+        <w:t>Results</w:t>
+      </w:r>
+    </w:p>
+    <w:p>
+      <w:r>
+        <w:t xml:space="preserve">In the following section all results gathered throughout the project are introduced and described. This section is divided into three parts, each containing the results of one dataset, comparing different transformations directly with codacore and selbal results. </w:t>
+      </w:r>
+    </w:p>
+    <w:p>
+      <w:pPr>
+        <w:pStyle w:val="Heading2"/>
+      </w:pPr>
+      <w:r>
+        <w:t>Colorectal Cancer Dataset (CRC)</w:t>
       </w:r>
     </w:p>
     <w:p/>
+    <w:p>
+      <w:pPr>
+        <w:pStyle w:val="Heading3"/>
+      </w:pPr>
+      <w:r>
+        <w:t>Inherent Test Set</w:t>
+      </w:r>
+    </w:p>
+    <w:p/>
+    <w:p>
+      <w:pPr>
+        <w:pStyle w:val="Heading3"/>
+      </w:pPr>
+      <w:r>
+        <w:t>Holdout Test Set</w:t>
+      </w:r>
+    </w:p>
+    <w:p/>
+    <w:p/>
+    <w:p/>
+    <w:p>
+      <w:pPr>
+        <w:pStyle w:val="Heading2"/>
+      </w:pPr>
+      <w:r>
+        <w:t>Polycystic Ovary Syndrome Dataset (PCOS)</w:t>
+      </w:r>
+    </w:p>
+    <w:p/>
+    <w:p/>
+    <w:p/>
+    <w:p>
+      <w:pPr>
+        <w:pStyle w:val="Heading2"/>
+      </w:pPr>
+      <w:r>
+        <w:t>Estonian Biobank Dataset (EstMB)</w:t>
+      </w:r>
+    </w:p>
+    <w:p/>
+    <w:p>
+      <w:r>
+        <w:br w:type="page"/>
+      </w:r>
+    </w:p>
+    <w:p/>
+    <w:p>
+      <w:pPr>
+        <w:pStyle w:val="Heading1"/>
+      </w:pPr>
+      <w:r>
+        <w:t>Discussion</w:t>
+      </w:r>
+    </w:p>
     <w:p>
       <w:r>
         <w:t>Data_recipe:</w:t>
@@ -14576,21 +14551,21 @@
           <w:r>
             <w:fldChar w:fldCharType="separate"/>
           </w:r>
-          <w:bookmarkStart w:id="57" w:name="_Toc96333829"/>
+          <w:bookmarkStart w:id="59" w:name="_Toc96333829"/>
           <w:r>
             <w:t>Publication bibliography</w:t>
           </w:r>
-          <w:bookmarkEnd w:id="57"/>
+          <w:bookmarkEnd w:id="59"/>
         </w:p>
         <w:p>
           <w:pPr>
             <w:pStyle w:val="CitaviBibliographyEntry"/>
           </w:pPr>
-          <w:bookmarkStart w:id="58" w:name="_CTVL001262a3a0d12e247b79c886d6533e8b185"/>
+          <w:bookmarkStart w:id="60" w:name="_CTVL001262a3a0d12e247b79c886d6533e8b185"/>
           <w:r>
             <w:t>Aitchison, J. (1982): The Statistical Analysis of Compositional Data. In</w:t>
           </w:r>
-          <w:bookmarkEnd w:id="58"/>
+          <w:bookmarkEnd w:id="60"/>
           <w:r>
             <w:t xml:space="preserve"> </w:t>
           </w:r>
@@ -14608,11 +14583,11 @@
           <w:pPr>
             <w:pStyle w:val="CitaviBibliographyEntry"/>
           </w:pPr>
-          <w:bookmarkStart w:id="59" w:name="_CTVL001ba2891766b3e474b8b3e7bcd6869cfcd"/>
+          <w:bookmarkStart w:id="61" w:name="_CTVL001ba2891766b3e474b8b3e7bcd6869cfcd"/>
           <w:r>
             <w:t>Cawley, Gavin C.; Talbot, Nicola L. C. (2010): On Over-fitting in Model Selection and Subsequent Selection Bias in Performance Evaluation. In</w:t>
           </w:r>
-          <w:bookmarkEnd w:id="59"/>
+          <w:bookmarkEnd w:id="61"/>
           <w:r>
             <w:t xml:space="preserve"> </w:t>
           </w:r>
@@ -14630,7 +14605,7 @@
           <w:pPr>
             <w:pStyle w:val="CitaviBibliographyEntry"/>
           </w:pPr>
-          <w:bookmarkStart w:id="60" w:name="_CTVL001078f7e93e6414bf698f748fe95b47879"/>
+          <w:bookmarkStart w:id="62" w:name="_CTVL001078f7e93e6414bf698f748fe95b47879"/>
           <w:r>
             <w:t>Coenders, Germa; Greenacre, Michael (2021): Three approaches to supervised learning for compositional data with pairwise logratios. Available online at http://arxiv.org/pdf/2111.08953v1.</w:t>
           </w:r>
@@ -14639,12 +14614,12 @@
           <w:pPr>
             <w:pStyle w:val="CitaviBibliographyEntry"/>
           </w:pPr>
-          <w:bookmarkStart w:id="61" w:name="_CTVL001ed0ca418fe954abaad7793be33e68ae2"/>
-          <w:bookmarkEnd w:id="60"/>
+          <w:bookmarkStart w:id="63" w:name="_CTVL001ed0ca418fe954abaad7793be33e68ae2"/>
+          <w:bookmarkEnd w:id="62"/>
           <w:r>
             <w:t>Gloor, Gregory B.; Macklaim, Jean M.; Pawlowsky-Glahn, Vera; Egozcue, Juan J. (2017): Microbiome Datasets Are Compositional: And This Is Not Optional. In</w:t>
           </w:r>
-          <w:bookmarkEnd w:id="61"/>
+          <w:bookmarkEnd w:id="63"/>
           <w:r>
             <w:t xml:space="preserve"> </w:t>
           </w:r>
@@ -14662,7 +14637,7 @@
           <w:pPr>
             <w:pStyle w:val="CitaviBibliographyEntry"/>
           </w:pPr>
-          <w:bookmarkStart w:id="62" w:name="_CTVL00107592d42ffab42579d83e519013f6f92"/>
+          <w:bookmarkStart w:id="64" w:name="_CTVL00107592d42ffab42579d83e519013f6f92"/>
           <w:r>
             <w:t>Gordon-Rodriguez, Elliott; Quinn, Thomas P.; Cunningham, John P. (2021): Learning Sparse Log-Ratios for High-Throughput Sequencing Data.</w:t>
           </w:r>
@@ -14671,8 +14646,8 @@
           <w:pPr>
             <w:pStyle w:val="CitaviBibliographyEntry"/>
           </w:pPr>
-          <w:bookmarkStart w:id="63" w:name="_CTVL00176efb5e1e6574358a6a8c8bb13b66126"/>
-          <w:bookmarkEnd w:id="62"/>
+          <w:bookmarkStart w:id="65" w:name="_CTVL00176efb5e1e6574358a6a8c8bb13b66126"/>
+          <w:bookmarkEnd w:id="64"/>
           <w:r>
             <w:t>Greenacre, Michael; Grunsky, Eric; Bacon-Shone, John; Erb, Ionas; Quinn, Thomas (2022): Aitchison's Compositional Data Analysis 40 Years On: A Reappraisal. Available online at http://arxiv.org/pdf/2201.05197v1.</w:t>
           </w:r>
@@ -14681,8 +14656,8 @@
           <w:pPr>
             <w:pStyle w:val="CitaviBibliographyEntry"/>
           </w:pPr>
-          <w:bookmarkStart w:id="64" w:name="_CTVL0019df242fa79534efb9ec3462dd835521c"/>
-          <w:bookmarkEnd w:id="63"/>
+          <w:bookmarkStart w:id="66" w:name="_CTVL0019df242fa79534efb9ec3462dd835521c"/>
+          <w:bookmarkEnd w:id="65"/>
           <w:r>
             <w:t>Greenacre, Michael; Martínez-Álvaro, Marina; Blasco, Agustín (2021): Compositional data analysis of microbiome and any-omics datasets: a revalidation of the additive logratio transformation.</w:t>
           </w:r>
@@ -14691,12 +14666,12 @@
           <w:pPr>
             <w:pStyle w:val="CitaviBibliographyEntry"/>
           </w:pPr>
-          <w:bookmarkStart w:id="65" w:name="_CTVL001a69e53756edd4951bd2fe8ba2aee482c"/>
-          <w:bookmarkEnd w:id="64"/>
+          <w:bookmarkStart w:id="67" w:name="_CTVL001a69e53756edd4951bd2fe8ba2aee482c"/>
+          <w:bookmarkEnd w:id="66"/>
           <w:r>
             <w:t>Griffith, Malachi; Walker, Jason R.; Spies, Nicholas C.; Ainscough, Benjamin J.; Griffith, Obi L. (2015): Informatics for RNA Sequencing: A Web Resource for Analysis on the Cloud. In</w:t>
           </w:r>
-          <w:bookmarkEnd w:id="65"/>
+          <w:bookmarkEnd w:id="67"/>
           <w:r>
             <w:t xml:space="preserve"> </w:t>
           </w:r>
@@ -14714,11 +14689,11 @@
           <w:pPr>
             <w:pStyle w:val="CitaviBibliographyEntry"/>
           </w:pPr>
-          <w:bookmarkStart w:id="66" w:name="_CTVL001e179124baecb4aa291ab451db4956f63"/>
+          <w:bookmarkStart w:id="68" w:name="_CTVL001e179124baecb4aa291ab451db4956f63"/>
           <w:r>
             <w:t>Jiang, Ruochen; Li, Wei Vivian; Li, Jingyi Jessica (2021): mbImpute: an accurate and robust imputation method for microbiome data. In</w:t>
           </w:r>
-          <w:bookmarkEnd w:id="66"/>
+          <w:bookmarkEnd w:id="68"/>
           <w:r>
             <w:t xml:space="preserve"> </w:t>
           </w:r>
@@ -14736,11 +14711,11 @@
           <w:pPr>
             <w:pStyle w:val="CitaviBibliographyEntry"/>
           </w:pPr>
-          <w:bookmarkStart w:id="67" w:name="_CTVL0010bec382e2a274d7eb2c6130b94b8c8ad"/>
+          <w:bookmarkStart w:id="69" w:name="_CTVL0010bec382e2a274d7eb2c6130b94b8c8ad"/>
           <w:r>
             <w:t>Marcos-Zambrano, Laura Judith; Karaduzovic-Hadziabdic, Kanita; Loncar Turukalo, Tatjana; Przymus, Piotr; Trajkovik, Vladimir; Aasmets, Oliver et al. (2021): Applications of Machine Learning in Human Microbiome Studies: A Review on Feature Selection, Biomarker Identification, Disease Prediction and Treatment. In</w:t>
           </w:r>
-          <w:bookmarkEnd w:id="67"/>
+          <w:bookmarkEnd w:id="69"/>
           <w:r>
             <w:t xml:space="preserve"> </w:t>
           </w:r>
@@ -14758,11 +14733,11 @@
           <w:pPr>
             <w:pStyle w:val="CitaviBibliographyEntry"/>
           </w:pPr>
-          <w:bookmarkStart w:id="68" w:name="_CTVL001c3cdf9dc97434423982d15732220ff9b"/>
+          <w:bookmarkStart w:id="70" w:name="_CTVL001c3cdf9dc97434423982d15732220ff9b"/>
           <w:r>
             <w:t>Palarea-Albaladejo, Javier; Martín-Fernández, Josep Antoni (2015): zCompositions — R package for multivariate imputation of left-censored data under a compositional approach. In</w:t>
           </w:r>
-          <w:bookmarkEnd w:id="68"/>
+          <w:bookmarkEnd w:id="70"/>
           <w:r>
             <w:t xml:space="preserve"> </w:t>
           </w:r>
@@ -14780,11 +14755,11 @@
           <w:pPr>
             <w:pStyle w:val="CitaviBibliographyEntry"/>
           </w:pPr>
-          <w:bookmarkStart w:id="69" w:name="_CTVL001b8d51e21f5c24e548021da1b922efc26"/>
+          <w:bookmarkStart w:id="71" w:name="_CTVL001b8d51e21f5c24e548021da1b922efc26"/>
           <w:r>
             <w:t>Quinn, Thomas P.; Erb, Ionas (2020): Interpretable Log Contrasts for the Classification of Health Biomarkers: a New Approach to Balance Selection. In</w:t>
           </w:r>
-          <w:bookmarkEnd w:id="69"/>
+          <w:bookmarkEnd w:id="71"/>
           <w:r>
             <w:t xml:space="preserve"> </w:t>
           </w:r>
@@ -14802,11 +14777,11 @@
           <w:pPr>
             <w:pStyle w:val="CitaviBibliographyEntry"/>
           </w:pPr>
-          <w:bookmarkStart w:id="70" w:name="_CTVL0014a2ddac0855e4b7a9e210f38a60a89ff"/>
+          <w:bookmarkStart w:id="72" w:name="_CTVL0014a2ddac0855e4b7a9e210f38a60a89ff"/>
           <w:r>
             <w:t>Quinn, Thomas P.; Erb, Ionas; Richardson, Mark F.; Crowley, Tamsyn M. (2018): Understanding sequencing data as compositions: an outlook and review. In</w:t>
           </w:r>
-          <w:bookmarkEnd w:id="70"/>
+          <w:bookmarkEnd w:id="72"/>
           <w:r>
             <w:t xml:space="preserve"> </w:t>
           </w:r>
@@ -14824,11 +14799,11 @@
           <w:pPr>
             <w:pStyle w:val="CitaviBibliographyEntry"/>
           </w:pPr>
-          <w:bookmarkStart w:id="71" w:name="_CTVL001152c434719eb4062a242faaa56f9330f"/>
+          <w:bookmarkStart w:id="73" w:name="_CTVL001152c434719eb4062a242faaa56f9330f"/>
           <w:r>
             <w:t>Rivera-Pinto, J.; Egozcue, J. J.; Pawlowsky-Glahn, V.; Paredes, R.; Noguera-Julian, M.; Calle, M. L. (2018): Balances: a New Perspective for Microbiome Analysis. In</w:t>
           </w:r>
-          <w:bookmarkEnd w:id="71"/>
+          <w:bookmarkEnd w:id="73"/>
           <w:r>
             <w:t xml:space="preserve"> </w:t>
           </w:r>
@@ -14846,7 +14821,7 @@
           <w:pPr>
             <w:pStyle w:val="CitaviBibliographyEntry"/>
           </w:pPr>
-          <w:bookmarkStart w:id="72" w:name="_CTVL0019784fce7ec1948de937d0e9e4e5b4e7a"/>
+          <w:bookmarkStart w:id="74" w:name="_CTVL0019784fce7ec1948de937d0e9e4e5b4e7a"/>
           <w:r>
             <w:t>Tolosana-Delgado, Raimon; Khodadadzadeh, Mahdi; Talebi, Hassan (Eds.) (2019): On machine learning algorithms and compositional data.</w:t>
           </w:r>
@@ -14855,13 +14830,13 @@
           <w:pPr>
             <w:pStyle w:val="CitaviBibliographyEntry"/>
           </w:pPr>
-          <w:bookmarkStart w:id="73" w:name="_CTVL001c905ada9e38c4830a44d65524a8f9601"/>
-          <w:bookmarkEnd w:id="72"/>
+          <w:bookmarkStart w:id="75" w:name="_CTVL001c905ada9e38c4830a44d65524a8f9601"/>
+          <w:bookmarkEnd w:id="74"/>
           <w:r>
             <w:lastRenderedPageBreak/>
             <w:t>Tsamardinos, Ioannis; Rakhshani, Amin; Lagani, Vincenzo (2015): Performance-Estimation Properties of Cross-Validation-Based Protocols with Simultaneous Hyper-Parameter Optimization. In</w:t>
           </w:r>
-          <w:bookmarkEnd w:id="73"/>
+          <w:bookmarkEnd w:id="75"/>
           <w:r>
             <w:t xml:space="preserve"> </w:t>
           </w:r>
@@ -14879,11 +14854,11 @@
           <w:pPr>
             <w:pStyle w:val="CitaviBibliographyEntry"/>
           </w:pPr>
-          <w:bookmarkStart w:id="74" w:name="_CTVL001d3efa1e8399642b894949ef1f1197684"/>
+          <w:bookmarkStart w:id="76" w:name="_CTVL001d3efa1e8399642b894949ef1f1197684"/>
           <w:r>
             <w:t>Wirbel, Jakob; Pyl, Paul Theodor; Kartal, Ece; Zych, Konrad; Kashani, Alireza; Milanese, Alessio et al. (2019): Meta-analysis of fecal metagenomes reveals global microbial signatures that are specific for colorectal cancer. In</w:t>
           </w:r>
-          <w:bookmarkEnd w:id="74"/>
+          <w:bookmarkEnd w:id="76"/>
           <w:r>
             <w:t xml:space="preserve"> </w:t>
           </w:r>
@@ -14901,11 +14876,11 @@
           <w:pPr>
             <w:pStyle w:val="CitaviBibliographyEntry"/>
           </w:pPr>
-          <w:bookmarkStart w:id="75" w:name="_CTVL001a839787221bc4932baffea33a5e76977"/>
+          <w:bookmarkStart w:id="77" w:name="_CTVL001a839787221bc4932baffea33a5e76977"/>
           <w:r>
             <w:t>Zhang, Mo; Shi, Wenjiao (2019): Systematic comparison of five machine-learning methods in classification and interpolation of soil particle size fractions using different transformed data</w:t>
           </w:r>
-          <w:bookmarkEnd w:id="75"/>
+          <w:bookmarkEnd w:id="77"/>
           <w:r>
             <w:t>.</w:t>
           </w:r>
@@ -15355,7 +15330,7 @@
       </w:r>
     </w:p>
   </w:comment>
-  <w:comment w:id="32" w:author="Oliver Aasmets" w:date="2022-02-10T12:00:00Z" w:initials="OA">
+  <w:comment w:id="31" w:author="Jennifer Neumaier" w:date="2022-04-16T14:46:00Z" w:initials="JN">
     <w:p>
       <w:pPr>
         <w:pStyle w:val="CommentText"/>
@@ -15367,11 +15342,11 @@
         <w:annotationRef/>
       </w:r>
       <w:r>
-        <w:t xml:space="preserve">I guess, a graphical abstract-like figure would be good and would ease understanding the following steps. </w:t>
+        <w:t>Update (see powerpoint)</w:t>
       </w:r>
     </w:p>
   </w:comment>
-  <w:comment w:id="33" w:author="Oliver Aasmets" w:date="2022-02-10T11:50:00Z" w:initials="OA">
+  <w:comment w:id="33" w:author="Oliver Aasmets" w:date="2022-02-10T12:00:00Z" w:initials="OA">
     <w:p>
       <w:pPr>
         <w:pStyle w:val="CommentText"/>
@@ -15383,11 +15358,43 @@
         <w:annotationRef/>
       </w:r>
       <w:r>
-        <w:t>And microbiome-native methods such as selbal and codacore</w:t>
+        <w:t xml:space="preserve">I guess, a graphical abstract-like figure would be good and would ease understanding the following steps. </w:t>
       </w:r>
     </w:p>
   </w:comment>
-  <w:comment w:id="35" w:author="Oliver Aasmets" w:date="2022-02-10T11:43:00Z" w:initials="OA">
+  <w:comment w:id="34" w:author="Oliver Aasmets" w:date="2022-02-10T11:50:00Z" w:initials="OA">
+    <w:p>
+      <w:pPr>
+        <w:pStyle w:val="CommentText"/>
+      </w:pPr>
+      <w:r>
+        <w:rPr>
+          <w:rStyle w:val="CommentReference"/>
+        </w:rPr>
+        <w:annotationRef/>
+      </w:r>
+      <w:r>
+        <w:t>And microbiome-native methods such as selbal and codacore</w:t>
+      </w:r>
+    </w:p>
+  </w:comment>
+  <w:comment w:id="36" w:author="Jennifer Neumaier" w:date="2022-04-16T14:53:00Z" w:initials="JN">
+    <w:p>
+      <w:pPr>
+        <w:pStyle w:val="CommentText"/>
+      </w:pPr>
+      <w:r>
+        <w:rPr>
+          <w:rStyle w:val="CommentReference"/>
+        </w:rPr>
+        <w:annotationRef/>
+      </w:r>
+      <w:r>
+        <w:t>Describe choice of data sets more in detail (small/large/correlation/no correlation)</w:t>
+      </w:r>
+    </w:p>
+  </w:comment>
+  <w:comment w:id="37" w:author="Oliver Aasmets" w:date="2022-02-10T11:43:00Z" w:initials="OA">
     <w:p>
       <w:pPr>
         <w:pStyle w:val="CommentText"/>
@@ -15437,7 +15444,7 @@
       </w:r>
     </w:p>
   </w:comment>
-  <w:comment w:id="36" w:author="Oliver Aasmets" w:date="2022-02-10T11:47:00Z" w:initials="OA">
+  <w:comment w:id="38" w:author="Oliver Aasmets" w:date="2022-02-10T11:47:00Z" w:initials="OA">
     <w:p>
       <w:pPr>
         <w:pStyle w:val="CommentText"/>
@@ -15453,7 +15460,7 @@
       </w:r>
     </w:p>
   </w:comment>
-  <w:comment w:id="38" w:author="Oliver Aasmets" w:date="2022-02-10T11:52:00Z" w:initials="OA">
+  <w:comment w:id="40" w:author="Oliver Aasmets" w:date="2022-02-10T11:52:00Z" w:initials="OA">
     <w:p>
       <w:pPr>
         <w:pStyle w:val="CommentText"/>
@@ -15469,7 +15476,7 @@
       </w:r>
     </w:p>
   </w:comment>
-  <w:comment w:id="39" w:author="Jennifer Neumaier" w:date="2022-02-11T19:22:00Z" w:initials="JN">
+  <w:comment w:id="41" w:author="Jennifer Neumaier" w:date="2022-02-11T19:22:00Z" w:initials="JN">
     <w:p>
       <w:pPr>
         <w:pStyle w:val="CommentText"/>
@@ -15485,7 +15492,7 @@
       </w:r>
     </w:p>
   </w:comment>
-  <w:comment w:id="40" w:author="Oliver Aasmets" w:date="2022-02-10T11:53:00Z" w:initials="OA">
+  <w:comment w:id="42" w:author="Oliver Aasmets" w:date="2022-02-10T11:53:00Z" w:initials="OA">
     <w:p>
       <w:pPr>
         <w:pStyle w:val="CommentText"/>
@@ -15504,7 +15511,7 @@
       </w:r>
     </w:p>
   </w:comment>
-  <w:comment w:id="41" w:author="Jennifer Neumaier" w:date="2022-02-11T19:23:00Z" w:initials="JN">
+  <w:comment w:id="43" w:author="Jennifer Neumaier" w:date="2022-02-11T19:23:00Z" w:initials="JN">
     <w:p>
       <w:pPr>
         <w:pStyle w:val="CommentText"/>
@@ -15526,7 +15533,7 @@
       </w:r>
     </w:p>
   </w:comment>
-  <w:comment w:id="44" w:author="Oliver Aasmets" w:date="2022-02-10T11:59:00Z" w:initials="OA">
+  <w:comment w:id="46" w:author="Oliver Aasmets" w:date="2022-02-10T11:59:00Z" w:initials="OA">
     <w:p>
       <w:pPr>
         <w:pStyle w:val="CommentText"/>
@@ -15542,7 +15549,7 @@
       </w:r>
     </w:p>
   </w:comment>
-  <w:comment w:id="45" w:author="Jennifer Neumaier" w:date="2022-02-11T19:31:00Z" w:initials="JN">
+  <w:comment w:id="47" w:author="Jennifer Neumaier" w:date="2022-02-11T19:31:00Z" w:initials="JN">
     <w:p>
       <w:pPr>
         <w:pStyle w:val="CommentText"/>
@@ -15558,7 +15565,7 @@
       </w:r>
     </w:p>
   </w:comment>
-  <w:comment w:id="46" w:author="Oliver Aasmets" w:date="2022-02-10T12:01:00Z" w:initials="OA">
+  <w:comment w:id="48" w:author="Oliver Aasmets" w:date="2022-02-10T12:01:00Z" w:initials="OA">
     <w:p>
       <w:pPr>
         <w:pStyle w:val="CommentText"/>
@@ -15574,7 +15581,7 @@
       </w:r>
     </w:p>
   </w:comment>
-  <w:comment w:id="48" w:author="Oliver Aasmets" w:date="2022-02-10T12:08:00Z" w:initials="OA">
+  <w:comment w:id="50" w:author="Oliver Aasmets" w:date="2022-02-10T12:08:00Z" w:initials="OA">
     <w:p>
       <w:pPr>
         <w:pStyle w:val="CommentText"/>
@@ -15593,7 +15600,7 @@
       </w:r>
     </w:p>
   </w:comment>
-  <w:comment w:id="49" w:author="Oliver Aasmets" w:date="2022-02-10T12:10:00Z" w:initials="OA">
+  <w:comment w:id="51" w:author="Oliver Aasmets" w:date="2022-02-10T12:10:00Z" w:initials="OA">
     <w:p>
       <w:pPr>
         <w:pStyle w:val="CommentText"/>
@@ -15609,7 +15616,7 @@
       </w:r>
     </w:p>
   </w:comment>
-  <w:comment w:id="50" w:author="Jennifer Neumaier" w:date="2022-02-11T20:04:00Z" w:initials="JN">
+  <w:comment w:id="52" w:author="Jennifer Neumaier" w:date="2022-02-11T20:04:00Z" w:initials="JN">
     <w:p>
       <w:pPr>
         <w:pStyle w:val="CommentText"/>
@@ -15625,7 +15632,7 @@
       </w:r>
     </w:p>
   </w:comment>
-  <w:comment w:id="51" w:author="Oliver Aasmets" w:date="2022-02-10T12:03:00Z" w:initials="OA">
+  <w:comment w:id="53" w:author="Oliver Aasmets" w:date="2022-02-10T12:03:00Z" w:initials="OA">
     <w:p>
       <w:pPr>
         <w:pStyle w:val="CommentText"/>
@@ -15641,7 +15648,7 @@
       </w:r>
     </w:p>
   </w:comment>
-  <w:comment w:id="52" w:author="Oliver Aasmets" w:date="2022-02-10T12:04:00Z" w:initials="OA">
+  <w:comment w:id="54" w:author="Oliver Aasmets" w:date="2022-02-10T12:04:00Z" w:initials="OA">
     <w:p>
       <w:pPr>
         <w:pStyle w:val="CommentText"/>
@@ -15657,7 +15664,7 @@
       </w:r>
     </w:p>
   </w:comment>
-  <w:comment w:id="53" w:author="Jennifer Neumaier" w:date="2022-02-14T10:07:00Z" w:initials="JN">
+  <w:comment w:id="55" w:author="Jennifer Neumaier" w:date="2022-02-14T10:07:00Z" w:initials="JN">
     <w:p>
       <w:pPr>
         <w:pStyle w:val="CommentText"/>
@@ -15673,7 +15680,7 @@
       </w:r>
     </w:p>
   </w:comment>
-  <w:comment w:id="55" w:author="Oliver Aasmets" w:date="2022-02-10T12:07:00Z" w:initials="OA">
+  <w:comment w:id="57" w:author="Oliver Aasmets" w:date="2022-02-10T12:07:00Z" w:initials="OA">
     <w:p>
       <w:pPr>
         <w:pStyle w:val="CommentText"/>
@@ -15689,7 +15696,7 @@
       </w:r>
     </w:p>
   </w:comment>
-  <w:comment w:id="54" w:author="Jennifer Neumaier" w:date="2022-02-12T17:29:00Z" w:initials="JN">
+  <w:comment w:id="56" w:author="Jennifer Neumaier" w:date="2022-02-12T17:29:00Z" w:initials="JN">
     <w:p>
       <w:pPr>
         <w:pStyle w:val="CommentText"/>
@@ -15705,7 +15712,7 @@
       </w:r>
     </w:p>
   </w:comment>
-  <w:comment w:id="56" w:author="Jennifer Neumaier" w:date="2022-02-11T20:06:00Z" w:initials="JN">
+  <w:comment w:id="58" w:author="Jennifer Neumaier" w:date="2022-02-11T20:06:00Z" w:initials="JN">
     <w:p>
       <w:pPr>
         <w:pStyle w:val="CommentText"/>
@@ -15745,8 +15752,10 @@
   <w15:commentEx w15:paraId="699817A3" w15:done="1"/>
   <w15:commentEx w15:paraId="33BEFE89" w15:paraIdParent="699817A3" w15:done="1"/>
   <w15:commentEx w15:paraId="084C1058" w15:done="1"/>
+  <w15:commentEx w15:paraId="44BCFB80" w15:done="0"/>
   <w15:commentEx w15:paraId="4FD16ACE" w15:done="1"/>
   <w15:commentEx w15:paraId="61C650C1" w15:done="1"/>
+  <w15:commentEx w15:paraId="41C45968" w15:done="0"/>
   <w15:commentEx w15:paraId="4F6FB08A" w15:done="1"/>
   <w15:commentEx w15:paraId="0AD46D1C" w15:done="1"/>
   <w15:commentEx w15:paraId="76362E28" w15:done="1"/>
@@ -15789,8 +15798,10 @@
   <w16cex:commentExtensible w16cex:durableId="25AF734A" w16cex:dateUtc="2022-02-10T09:19:00Z"/>
   <w16cex:commentExtensible w16cex:durableId="25AF760B" w16cex:dateUtc="2022-02-10T09:31:00Z"/>
   <w16cex:commentExtensible w16cex:durableId="25AF7876" w16cex:dateUtc="2022-02-10T09:41:00Z"/>
+  <w16cex:commentExtensible w16cex:durableId="2605552E" w16cex:dateUtc="2022-04-16T11:46:00Z"/>
   <w16cex:commentExtensible w16cex:durableId="25AF7CEE" w16cex:dateUtc="2022-02-10T10:00:00Z"/>
   <w16cex:commentExtensible w16cex:durableId="25AF7AA3" w16cex:dateUtc="2022-02-10T09:50:00Z"/>
+  <w16cex:commentExtensible w16cex:durableId="260556FC" w16cex:dateUtc="2022-04-16T11:53:00Z"/>
   <w16cex:commentExtensible w16cex:durableId="25AF78CD" w16cex:dateUtc="2022-02-10T09:43:00Z"/>
   <w16cex:commentExtensible w16cex:durableId="25AF79CA" w16cex:dateUtc="2022-02-10T09:47:00Z"/>
   <w16cex:commentExtensible w16cex:durableId="25AF7AFE" w16cex:dateUtc="2022-02-10T09:52:00Z"/>
@@ -15833,8 +15844,10 @@
   <w16cid:commentId w16cid:paraId="699817A3" w16cid:durableId="25AF734A"/>
   <w16cid:commentId w16cid:paraId="33BEFE89" w16cid:durableId="25AF760B"/>
   <w16cid:commentId w16cid:paraId="084C1058" w16cid:durableId="25AF7876"/>
+  <w16cid:commentId w16cid:paraId="44BCFB80" w16cid:durableId="2605552E"/>
   <w16cid:commentId w16cid:paraId="4FD16ACE" w16cid:durableId="25AF7CEE"/>
   <w16cid:commentId w16cid:paraId="61C650C1" w16cid:durableId="25AF7AA3"/>
+  <w16cid:commentId w16cid:paraId="41C45968" w16cid:durableId="260556FC"/>
   <w16cid:commentId w16cid:paraId="4F6FB08A" w16cid:durableId="25AF78CD"/>
   <w16cid:commentId w16cid:paraId="0AD46D1C" w16cid:durableId="25AF79CA"/>
   <w16cid:commentId w16cid:paraId="76362E28" w16cid:durableId="25AF7AFE"/>
@@ -18274,55 +18287,55 @@
       </w:rPr>
     </w:lvl>
   </w:abstractNum>
-  <w:num w:numId="1">
+  <w:num w:numId="1" w16cid:durableId="264851561">
     <w:abstractNumId w:val="7"/>
   </w:num>
-  <w:num w:numId="2">
+  <w:num w:numId="2" w16cid:durableId="704909617">
     <w:abstractNumId w:val="5"/>
   </w:num>
-  <w:num w:numId="3">
+  <w:num w:numId="3" w16cid:durableId="216668238">
     <w:abstractNumId w:val="6"/>
   </w:num>
-  <w:num w:numId="4">
+  <w:num w:numId="4" w16cid:durableId="1273593548">
     <w:abstractNumId w:val="2"/>
   </w:num>
-  <w:num w:numId="5">
+  <w:num w:numId="5" w16cid:durableId="308750851">
     <w:abstractNumId w:val="10"/>
   </w:num>
-  <w:num w:numId="6">
+  <w:num w:numId="6" w16cid:durableId="1621300157">
     <w:abstractNumId w:val="14"/>
   </w:num>
-  <w:num w:numId="7">
+  <w:num w:numId="7" w16cid:durableId="1014459655">
     <w:abstractNumId w:val="4"/>
   </w:num>
-  <w:num w:numId="8">
+  <w:num w:numId="8" w16cid:durableId="272128472">
     <w:abstractNumId w:val="1"/>
   </w:num>
-  <w:num w:numId="9">
+  <w:num w:numId="9" w16cid:durableId="581451802">
     <w:abstractNumId w:val="0"/>
   </w:num>
-  <w:num w:numId="10">
+  <w:num w:numId="10" w16cid:durableId="1694962863">
     <w:abstractNumId w:val="12"/>
   </w:num>
-  <w:num w:numId="11">
+  <w:num w:numId="11" w16cid:durableId="162015095">
     <w:abstractNumId w:val="16"/>
   </w:num>
-  <w:num w:numId="12">
+  <w:num w:numId="12" w16cid:durableId="1619292606">
     <w:abstractNumId w:val="3"/>
   </w:num>
-  <w:num w:numId="13">
+  <w:num w:numId="13" w16cid:durableId="392392355">
     <w:abstractNumId w:val="13"/>
   </w:num>
-  <w:num w:numId="14">
+  <w:num w:numId="14" w16cid:durableId="974483509">
     <w:abstractNumId w:val="9"/>
   </w:num>
-  <w:num w:numId="15">
+  <w:num w:numId="15" w16cid:durableId="361786987">
     <w:abstractNumId w:val="8"/>
   </w:num>
-  <w:num w:numId="16">
+  <w:num w:numId="16" w16cid:durableId="264309223">
     <w:abstractNumId w:val="11"/>
   </w:num>
-  <w:num w:numId="17">
+  <w:num w:numId="17" w16cid:durableId="1341934809">
     <w:abstractNumId w:val="15"/>
   </w:num>
 </w:numbering>
@@ -20263,6 +20276,7 @@
     <w:rsid w:val="005E35E4"/>
     <w:rsid w:val="00600204"/>
     <w:rsid w:val="00672665"/>
+    <w:rsid w:val="00766E61"/>
     <w:rsid w:val="008749D1"/>
     <w:rsid w:val="008853A3"/>
     <w:rsid w:val="00904A31"/>

</xml_diff>

<commit_message>
finished holdout vs 80/20 comparison
</commit_message>
<xml_diff>
--- a/doc/Thesis_draft.docx
+++ b/doc/Thesis_draft.docx
@@ -12476,6 +12476,7 @@
             <w:docPart w:val="961A8EDBC9F04FF1BDF17CE886C45E4A"/>
           </w:placeholder>
         </w:sdtPr>
+        <w:sdtEndPr/>
         <w:sdtContent>
           <w:r>
             <w:rPr>
@@ -12558,6 +12559,7 @@
             <w:docPart w:val="961A8EDBC9F04FF1BDF17CE886C45E4A"/>
           </w:placeholder>
         </w:sdtPr>
+        <w:sdtEndPr/>
         <w:sdtContent>
           <w:r>
             <w:rPr>
@@ -12695,6 +12697,7 @@
             <w:docPart w:val="2805C11A543C4B70B4150DE51050FE5B"/>
           </w:placeholder>
         </w:sdtPr>
+        <w:sdtEndPr/>
         <w:sdtContent>
           <w:r>
             <w:fldChar w:fldCharType="begin"/>
@@ -12850,6 +12853,7 @@
             <w:docPart w:val="E2D9A3332A5A4DCE85394BC3136E7A80"/>
           </w:placeholder>
         </w:sdtPr>
+        <w:sdtEndPr/>
         <w:sdtContent>
           <w:r>
             <w:rPr>
@@ -12908,6 +12912,7 @@
             <w:docPart w:val="E2D9A3332A5A4DCE85394BC3136E7A80"/>
           </w:placeholder>
         </w:sdtPr>
+        <w:sdtEndPr/>
         <w:sdtContent>
           <w:r>
             <w:rPr>
@@ -12966,6 +12971,7 @@
             <w:docPart w:val="E2D9A3332A5A4DCE85394BC3136E7A80"/>
           </w:placeholder>
         </w:sdtPr>
+        <w:sdtEndPr/>
         <w:sdtContent>
           <w:r>
             <w:rPr>
@@ -13041,6 +13047,7 @@
             <w:docPart w:val="18A88FA93DFA4BFA88DA46E703098432"/>
           </w:placeholder>
         </w:sdtPr>
+        <w:sdtEndPr/>
         <w:sdtContent>
           <w:r>
             <w:rPr>
@@ -13144,6 +13151,7 @@
             <w:docPart w:val="18A88FA93DFA4BFA88DA46E703098432"/>
           </w:placeholder>
         </w:sdtPr>
+        <w:sdtEndPr/>
         <w:sdtContent>
           <w:r>
             <w:rPr>
@@ -13233,6 +13241,7 @@
             <w:docPart w:val="E2D9A3332A5A4DCE85394BC3136E7A80"/>
           </w:placeholder>
         </w:sdtPr>
+        <w:sdtEndPr/>
         <w:sdtContent>
           <w:r>
             <w:rPr>
@@ -13575,6 +13584,7 @@
             <w:docPart w:val="B59AC2A327CC4F3D90EA4E02B98685B2"/>
           </w:placeholder>
         </w:sdtPr>
+        <w:sdtEndPr/>
         <w:sdtContent>
           <w:r>
             <w:rPr>
@@ -13670,8 +13680,272 @@
       <w:pPr>
         <w:spacing w:line="360" w:lineRule="auto"/>
         <w:jc w:val="both"/>
-      </w:pPr>
-      <w:r>
+        <w:rPr>
+          <w:sz w:val="22"/>
+          <w:szCs w:val="22"/>
+        </w:rPr>
+      </w:pPr>
+      <w:r>
+        <w:rPr>
+          <w:sz w:val="22"/>
+          <w:szCs w:val="22"/>
+        </w:rPr>
+        <w:t>For the data analysis and model pipelines, the script language R (v4.1.3) in combination with RStudio (</w:t>
+      </w:r>
+      <w:r>
+        <w:rPr>
+          <w:sz w:val="22"/>
+          <w:szCs w:val="22"/>
+        </w:rPr>
+        <w:t>v2022.02.1+461</w:t>
+      </w:r>
+      <w:r>
+        <w:rPr>
+          <w:sz w:val="22"/>
+          <w:szCs w:val="22"/>
+        </w:rPr>
+        <w:t>) has been used.</w:t>
+      </w:r>
+      <w:r>
+        <w:rPr>
+          <w:sz w:val="22"/>
+          <w:szCs w:val="22"/>
+        </w:rPr>
+        <w:t xml:space="preserve"> </w:t>
+      </w:r>
+      <w:r>
+        <w:rPr>
+          <w:sz w:val="22"/>
+          <w:szCs w:val="22"/>
+        </w:rPr>
+        <w:t xml:space="preserve">For data cleaning and filtering the main libraries is </w:t>
+      </w:r>
+      <w:commentRangeStart w:id="45"/>
+      <w:r>
+        <w:rPr>
+          <w:sz w:val="22"/>
+          <w:szCs w:val="22"/>
+        </w:rPr>
+        <w:t>“tidyverse”</w:t>
+      </w:r>
+      <w:r>
+        <w:rPr>
+          <w:sz w:val="22"/>
+          <w:szCs w:val="22"/>
+        </w:rPr>
+        <w:t xml:space="preserve"> (</w:t>
+      </w:r>
+      <w:r>
+        <w:rPr>
+          <w:sz w:val="22"/>
+          <w:szCs w:val="22"/>
+        </w:rPr>
+        <w:t>1.3.1</w:t>
+      </w:r>
+      <w:r>
+        <w:rPr>
+          <w:sz w:val="22"/>
+          <w:szCs w:val="22"/>
+        </w:rPr>
+        <w:t>)</w:t>
+      </w:r>
+      <w:r>
+        <w:rPr>
+          <w:sz w:val="22"/>
+          <w:szCs w:val="22"/>
+        </w:rPr>
+        <w:t>. Imputation was conducted with “zCompositions”</w:t>
+      </w:r>
+      <w:r>
+        <w:rPr>
+          <w:sz w:val="22"/>
+          <w:szCs w:val="22"/>
+        </w:rPr>
+        <w:t xml:space="preserve"> (</w:t>
+      </w:r>
+      <w:r>
+        <w:rPr>
+          <w:sz w:val="22"/>
+          <w:szCs w:val="22"/>
+        </w:rPr>
+        <w:t>1.4.0.1</w:t>
+      </w:r>
+      <w:r>
+        <w:rPr>
+          <w:sz w:val="22"/>
+          <w:szCs w:val="22"/>
+        </w:rPr>
+        <w:t>)</w:t>
+      </w:r>
+      <w:r>
+        <w:rPr>
+          <w:sz w:val="22"/>
+          <w:szCs w:val="22"/>
+        </w:rPr>
+        <w:t>, and transformations were mostly done with</w:t>
+      </w:r>
+      <w:r>
+        <w:rPr>
+          <w:sz w:val="22"/>
+          <w:szCs w:val="22"/>
+        </w:rPr>
+        <w:t xml:space="preserve"> “easyCODA”</w:t>
+      </w:r>
+      <w:r>
+        <w:rPr>
+          <w:sz w:val="22"/>
+          <w:szCs w:val="22"/>
+        </w:rPr>
+        <w:t xml:space="preserve"> (</w:t>
+      </w:r>
+      <w:r>
+        <w:rPr>
+          <w:sz w:val="22"/>
+          <w:szCs w:val="22"/>
+        </w:rPr>
+        <w:t>0.34.3</w:t>
+      </w:r>
+      <w:r>
+        <w:rPr>
+          <w:sz w:val="22"/>
+          <w:szCs w:val="22"/>
+        </w:rPr>
+        <w:t>)</w:t>
+      </w:r>
+      <w:r>
+        <w:rPr>
+          <w:sz w:val="22"/>
+          <w:szCs w:val="22"/>
+        </w:rPr>
+        <w:t xml:space="preserve">. Models were constructed with </w:t>
+      </w:r>
+      <w:r>
+        <w:rPr>
+          <w:sz w:val="22"/>
+          <w:szCs w:val="22"/>
+        </w:rPr>
+        <w:t>“mikropml”</w:t>
+      </w:r>
+      <w:r>
+        <w:rPr>
+          <w:sz w:val="22"/>
+          <w:szCs w:val="22"/>
+        </w:rPr>
+        <w:t xml:space="preserve"> (</w:t>
+      </w:r>
+      <w:r>
+        <w:rPr>
+          <w:sz w:val="22"/>
+          <w:szCs w:val="22"/>
+        </w:rPr>
+        <w:t>1.2.2</w:t>
+      </w:r>
+      <w:r>
+        <w:rPr>
+          <w:sz w:val="22"/>
+          <w:szCs w:val="22"/>
+        </w:rPr>
+        <w:t>)</w:t>
+      </w:r>
+      <w:r>
+        <w:rPr>
+          <w:sz w:val="22"/>
+          <w:szCs w:val="22"/>
+        </w:rPr>
+        <w:t>, “tidymodels”</w:t>
+      </w:r>
+      <w:r>
+        <w:rPr>
+          <w:sz w:val="22"/>
+          <w:szCs w:val="22"/>
+        </w:rPr>
+        <w:t xml:space="preserve"> </w:t>
+      </w:r>
+      <w:r>
+        <w:rPr>
+          <w:sz w:val="22"/>
+          <w:szCs w:val="22"/>
+        </w:rPr>
+        <w:t>(</w:t>
+      </w:r>
+      <w:r>
+        <w:rPr>
+          <w:sz w:val="22"/>
+          <w:szCs w:val="22"/>
+        </w:rPr>
+        <w:t>0.2.0</w:t>
+      </w:r>
+      <w:r>
+        <w:rPr>
+          <w:sz w:val="22"/>
+          <w:szCs w:val="22"/>
+        </w:rPr>
+        <w:t xml:space="preserve">) </w:t>
+      </w:r>
+      <w:r>
+        <w:rPr>
+          <w:sz w:val="22"/>
+          <w:szCs w:val="22"/>
+        </w:rPr>
+        <w:t>and “codacore”</w:t>
+      </w:r>
+      <w:r>
+        <w:rPr>
+          <w:sz w:val="22"/>
+          <w:szCs w:val="22"/>
+        </w:rPr>
+        <w:t xml:space="preserve"> (</w:t>
+      </w:r>
+      <w:r>
+        <w:rPr>
+          <w:sz w:val="22"/>
+          <w:szCs w:val="22"/>
+        </w:rPr>
+        <w:t>0.0.3</w:t>
+      </w:r>
+      <w:r>
+        <w:rPr>
+          <w:sz w:val="22"/>
+          <w:szCs w:val="22"/>
+        </w:rPr>
+        <w:t>)</w:t>
+      </w:r>
+      <w:r>
+        <w:rPr>
+          <w:sz w:val="22"/>
+          <w:szCs w:val="22"/>
+        </w:rPr>
+        <w:t xml:space="preserve">. </w:t>
+      </w:r>
+      <w:commentRangeEnd w:id="45"/>
+      <w:r>
+        <w:rPr>
+          <w:rStyle w:val="CommentReference"/>
+        </w:rPr>
+        <w:commentReference w:id="45"/>
+      </w:r>
+    </w:p>
+    <w:p>
+      <w:pPr>
+        <w:spacing w:line="360" w:lineRule="auto"/>
+        <w:jc w:val="both"/>
+        <w:rPr>
+          <w:sz w:val="22"/>
+          <w:szCs w:val="22"/>
+        </w:rPr>
+      </w:pPr>
+      <w:r>
+        <w:rPr>
+          <w:sz w:val="22"/>
+          <w:szCs w:val="22"/>
+        </w:rPr>
+        <w:t xml:space="preserve">Additionally, own scripts were created for convenience purposes. </w:t>
+      </w:r>
+      <w:r>
+        <w:rPr>
+          <w:sz w:val="22"/>
+          <w:szCs w:val="22"/>
+        </w:rPr>
         <w:t xml:space="preserve">All scripts can be found on Github JenniferNeumaier/ml_coda. </w:t>
       </w:r>
     </w:p>
@@ -13680,60 +13954,12 @@
         <w:pStyle w:val="Heading2"/>
         <w:spacing w:line="360" w:lineRule="auto"/>
         <w:jc w:val="both"/>
-      </w:pPr>
-      <w:r>
-        <w:t>Software</w:t>
-      </w:r>
-    </w:p>
-    <w:p>
-      <w:pPr>
-        <w:pStyle w:val="ListParagraph"/>
-        <w:numPr>
-          <w:ilvl w:val="0"/>
-          <w:numId w:val="18"/>
-        </w:numPr>
-        <w:spacing w:line="360" w:lineRule="auto"/>
-        <w:jc w:val="both"/>
-      </w:pPr>
-      <w:r>
-        <w:t>Table with R version and packages</w:t>
-      </w:r>
-    </w:p>
-    <w:p>
-      <w:pPr>
-        <w:pStyle w:val="ListParagraph"/>
-        <w:numPr>
-          <w:ilvl w:val="0"/>
-          <w:numId w:val="18"/>
-        </w:numPr>
-        <w:spacing w:line="360" w:lineRule="auto"/>
-        <w:jc w:val="both"/>
-      </w:pPr>
-      <w:r>
-        <w:t>cluster</w:t>
-      </w:r>
-    </w:p>
-    <w:p>
-      <w:pPr>
-        <w:spacing w:line="360" w:lineRule="auto"/>
-        <w:jc w:val="both"/>
-        <w:rPr>
-          <w:sz w:val="22"/>
-          <w:szCs w:val="22"/>
-        </w:rPr>
-      </w:pPr>
-    </w:p>
-    <w:p>
-      <w:pPr>
-        <w:pStyle w:val="Heading2"/>
-        <w:spacing w:line="360" w:lineRule="auto"/>
-        <w:jc w:val="both"/>
-        <w:rPr>
-          <w:sz w:val="22"/>
-          <w:szCs w:val="22"/>
-        </w:rPr>
-      </w:pPr>
-      <w:bookmarkStart w:id="45" w:name="_Toc96333825"/>
+        <w:rPr>
+          <w:sz w:val="22"/>
+          <w:szCs w:val="22"/>
+        </w:rPr>
+      </w:pPr>
+      <w:bookmarkStart w:id="46" w:name="_Toc96333825"/>
       <w:r>
         <w:rPr>
           <w:sz w:val="22"/>
@@ -13741,7 +13967,7 @@
         </w:rPr>
         <w:t>Pre-Processing</w:t>
       </w:r>
-      <w:bookmarkEnd w:id="45"/>
+      <w:bookmarkEnd w:id="46"/>
     </w:p>
     <w:p>
       <w:pPr>
@@ -13759,19 +13985,7 @@
         <w:jc w:val="both"/>
       </w:pPr>
       <w:r>
-        <w:t xml:space="preserve">First, all data sets were cleaned in order to remove NAs in predictor columns or patients that have no sequencing data. In EstMB data set, </w:t>
-      </w:r>
-      <w:r>
-        <w:t xml:space="preserve">21 rows removed in metadata due to NA and 21 patients respectively cut out of abundance table. </w:t>
-      </w:r>
-      <w:r>
-        <w:t>In CRC,</w:t>
-      </w:r>
-      <w:r>
-        <w:t xml:space="preserve"> 128 rows were removed due to NA in feature “BMI”. Additionally, the column “X.1” has been removed as it is only a sum of all abundances per row. </w:t>
-      </w:r>
-      <w:r>
-        <w:t xml:space="preserve">In PCOS, </w:t>
+        <w:t xml:space="preserve">First, all data sets were cleaned in order to remove NAs in predictor columns or patients that have no sequencing data. In EstMB data set, 21 rows removed in metadata due to NA and 21 patients respectively cut out of abundance table. In CRC, 128 rows were removed due to NA in feature “BMI”. Additionally, the column “X.1” has been removed as it is only a sum of all abundances per row. In PCOS, </w:t>
       </w:r>
       <w:r>
         <w:rPr>
@@ -13860,21 +14074,7 @@
           <w:sz w:val="22"/>
           <w:szCs w:val="22"/>
         </w:rPr>
-        <w:t xml:space="preserve">For </w:t>
-      </w:r>
-      <w:r>
-        <w:rPr>
-          <w:sz w:val="22"/>
-          <w:szCs w:val="22"/>
-        </w:rPr>
-        <w:t>5</w:t>
-      </w:r>
-      <w:r>
-        <w:rPr>
-          <w:sz w:val="22"/>
-          <w:szCs w:val="22"/>
-        </w:rPr>
-        <w:t>0% abundance filters EstMB keeps … features, CRC … features and PCOS … features.</w:t>
+        <w:t>For 50% abundance filters EstMB keeps … features, CRC … features and PCOS … features.</w:t>
       </w:r>
     </w:p>
     <w:p>
@@ -13937,8 +14137,8 @@
         </w:rPr>
         <w:t>before</w:t>
       </w:r>
-      <w:commentRangeStart w:id="46"/>
       <w:commentRangeStart w:id="47"/>
+      <w:commentRangeStart w:id="48"/>
       <w:r>
         <w:rPr>
           <w:rFonts w:cstheme="minorHAnsi"/>
@@ -13955,21 +14155,21 @@
         </w:rPr>
         <w:t xml:space="preserve"> is zero-imputation</w:t>
       </w:r>
-      <w:commentRangeEnd w:id="46"/>
+      <w:commentRangeEnd w:id="47"/>
       <w:r>
         <w:rPr>
           <w:rStyle w:val="CommentReference"/>
           <w:sz w:val="22"/>
           <w:szCs w:val="22"/>
         </w:rPr>
-        <w:commentReference w:id="46"/>
-      </w:r>
-      <w:commentRangeEnd w:id="47"/>
+        <w:commentReference w:id="47"/>
+      </w:r>
+      <w:commentRangeEnd w:id="48"/>
       <w:r>
         <w:rPr>
           <w:rStyle w:val="CommentReference"/>
         </w:rPr>
-        <w:commentReference w:id="47"/>
+        <w:commentReference w:id="48"/>
       </w:r>
       <w:r>
         <w:rPr>
@@ -14148,15 +14348,7 @@
           <w:sz w:val="22"/>
           <w:szCs w:val="22"/>
         </w:rPr>
-        <w:t xml:space="preserve">Geometric Bayesian multiplicative </w:t>
-      </w:r>
-      <w:r>
-        <w:rPr>
-          <w:rFonts w:cstheme="minorHAnsi"/>
-          <w:sz w:val="22"/>
-          <w:szCs w:val="22"/>
-        </w:rPr>
-        <w:t>and output form “p-counts”.</w:t>
+        <w:t>Geometric Bayesian multiplicative and output form “p-counts”.</w:t>
       </w:r>
       <w:r>
         <w:rPr>
@@ -14177,7 +14369,7 @@
           <w:szCs w:val="22"/>
         </w:rPr>
       </w:pPr>
-      <w:bookmarkStart w:id="48" w:name="_Toc96333827"/>
+      <w:bookmarkStart w:id="49" w:name="_Toc96333827"/>
       <w:r>
         <w:rPr>
           <w:sz w:val="22"/>
@@ -14192,7 +14384,7 @@
         </w:rPr>
         <w:t>s</w:t>
       </w:r>
-      <w:bookmarkEnd w:id="48"/>
+      <w:bookmarkEnd w:id="49"/>
     </w:p>
     <w:p>
       <w:pPr>
@@ -14262,8 +14454,8 @@
         </w:rPr>
         <w:t xml:space="preserve">(i) a </w:t>
       </w:r>
-      <w:commentRangeStart w:id="49"/>
       <w:commentRangeStart w:id="50"/>
+      <w:commentRangeStart w:id="51"/>
       <w:r>
         <w:rPr>
           <w:sz w:val="22"/>
@@ -14271,21 +14463,21 @@
         </w:rPr>
         <w:t>random reference will be picked as denominator</w:t>
       </w:r>
-      <w:commentRangeEnd w:id="49"/>
+      <w:commentRangeEnd w:id="50"/>
       <w:r>
         <w:rPr>
           <w:rStyle w:val="CommentReference"/>
           <w:sz w:val="22"/>
           <w:szCs w:val="22"/>
         </w:rPr>
-        <w:commentReference w:id="49"/>
-      </w:r>
-      <w:commentRangeEnd w:id="50"/>
+        <w:commentReference w:id="50"/>
+      </w:r>
+      <w:commentRangeEnd w:id="51"/>
       <w:r>
         <w:rPr>
           <w:rStyle w:val="CommentReference"/>
         </w:rPr>
-        <w:commentReference w:id="50"/>
+        <w:commentReference w:id="51"/>
       </w:r>
       <w:r>
         <w:rPr>
@@ -14577,11 +14769,108 @@
     <w:p>
       <w:pPr>
         <w:pStyle w:val="Heading2"/>
+      </w:pPr>
+      <w:r>
+        <w:t>Influence of Transformation on Holdout vs. 80/20</w:t>
+      </w:r>
+    </w:p>
+    <w:p>
+      <w:r>
+        <w:t xml:space="preserve">This test was focused on showing if there are differences in the model performances in various transformations when choosing a specific holdout set vs a standard 80/20 set. As can be read in the CRC paper, </w:t>
+      </w:r>
+      <w:r>
+        <w:t>it has been decided to use a holdout set and leave-one-out principle to validate the model. As the other data sets do not have the option and it would be of interest to see if transformation impact the choice of test sets, the AUC performances of a standard 80/20 split were compared to performances for every holdout group in the CRC metadata.</w:t>
+      </w:r>
+    </w:p>
+    <w:p>
+      <w:r>
+        <w:rPr>
+          <w:noProof/>
+        </w:rPr>
+        <w:lastRenderedPageBreak/>
+        <w:drawing>
+          <wp:inline distT="0" distB="0" distL="0" distR="0" wp14:anchorId="21AF3941" wp14:editId="04F449B0">
+            <wp:extent cx="5968285" cy="4030133"/>
+            <wp:effectExtent l="0" t="0" r="0" b="8890"/>
+            <wp:docPr id="55" name="Picture 55"/>
+            <wp:cNvGraphicFramePr>
+              <a:graphicFrameLocks xmlns:a="http://schemas.openxmlformats.org/drawingml/2006/main" noChangeAspect="1"/>
+            </wp:cNvGraphicFramePr>
+            <a:graphic xmlns:a="http://schemas.openxmlformats.org/drawingml/2006/main">
+              <a:graphicData uri="http://schemas.openxmlformats.org/drawingml/2006/picture">
+                <pic:pic xmlns:pic="http://schemas.openxmlformats.org/drawingml/2006/picture">
+                  <pic:nvPicPr>
+                    <pic:cNvPr id="0" name="Picture 4"/>
+                    <pic:cNvPicPr>
+                      <a:picLocks noChangeAspect="1" noChangeArrowheads="1"/>
+                    </pic:cNvPicPr>
+                  </pic:nvPicPr>
+                  <pic:blipFill>
+                    <a:blip r:embed="rId19">
+                      <a:extLst>
+                        <a:ext uri="{28A0092B-C50C-407E-A947-70E740481C1C}">
+                          <a14:useLocalDpi xmlns:a14="http://schemas.microsoft.com/office/drawing/2010/main" val="0"/>
+                        </a:ext>
+                      </a:extLst>
+                    </a:blip>
+                    <a:srcRect/>
+                    <a:stretch>
+                      <a:fillRect/>
+                    </a:stretch>
+                  </pic:blipFill>
+                  <pic:spPr bwMode="auto">
+                    <a:xfrm>
+                      <a:off x="0" y="0"/>
+                      <a:ext cx="5971583" cy="4032360"/>
+                    </a:xfrm>
+                    <a:prstGeom prst="rect">
+                      <a:avLst/>
+                    </a:prstGeom>
+                    <a:noFill/>
+                  </pic:spPr>
+                </pic:pic>
+              </a:graphicData>
+            </a:graphic>
+          </wp:inline>
+        </w:drawing>
+      </w:r>
+    </w:p>
+    <w:p>
+      <w:pPr>
         <w:spacing w:line="360" w:lineRule="auto"/>
         <w:jc w:val="both"/>
-      </w:pPr>
-      <w:r>
-        <w:t>Leaky Preprocessing</w:t>
+        <w:rPr>
+          <w:sz w:val="22"/>
+          <w:szCs w:val="22"/>
+        </w:rPr>
+      </w:pPr>
+      <w:r>
+        <w:rPr>
+          <w:sz w:val="22"/>
+          <w:szCs w:val="22"/>
+        </w:rPr>
+        <w:t>The figure</w:t>
+      </w:r>
+      <w:r>
+        <w:rPr>
+          <w:sz w:val="22"/>
+          <w:szCs w:val="22"/>
+        </w:rPr>
+        <w:t xml:space="preserve"> shows the result for glmnet split into the performances for 10% abundance (left) and 50% abundance (right). The y-axis contains the AUC performances and on the x-axis are the different transformations. </w:t>
+      </w:r>
+      <w:r>
+        <w:rPr>
+          <w:sz w:val="22"/>
+          <w:szCs w:val="22"/>
+        </w:rPr>
+        <w:t xml:space="preserve">The data set has been trained on the predictor “Group”. </w:t>
+      </w:r>
+      <w:r>
+        <w:rPr>
+          <w:sz w:val="22"/>
+          <w:szCs w:val="22"/>
+        </w:rPr>
+        <w:t xml:space="preserve">In these boxplots, performances for training and test were combined to capture the distances between them. In the supplementary a figure is added that shows every data point. Using USA as holdout set leads to the biggest distance between training and test performance (0.7 to 0.9) for all transformations and data set types. Using GER as holdout set produces the smallest distance between test and training set performances. In general, TSS performs worse compared to all other transformations, with CLR and ALR random and ALR optimal having the highest test set performances for 10% abundance filter. </w:t>
       </w:r>
     </w:p>
     <w:p>
@@ -14598,16 +14887,166 @@
           <w:sz w:val="22"/>
           <w:szCs w:val="22"/>
         </w:rPr>
-        <w:t xml:space="preserve">In order to assess the influence of transformation on the concept of “data leakage” (machine learning best practice paper), a small test was conducted. </w:t>
+        <w:t>Separating train and test performances and instead combining all holdout performances support the claim for consistency of 80/20:</w:t>
       </w:r>
     </w:p>
     <w:p>
       <w:pPr>
         <w:spacing w:line="360" w:lineRule="auto"/>
         <w:jc w:val="both"/>
-      </w:pPr>
-      <w:r>
-        <w:rPr>
+        <w:rPr>
+          <w:sz w:val="22"/>
+          <w:szCs w:val="22"/>
+        </w:rPr>
+      </w:pPr>
+      <w:r>
+        <w:rPr>
+          <w:noProof/>
+          <w:sz w:val="22"/>
+          <w:szCs w:val="22"/>
+        </w:rPr>
+        <w:lastRenderedPageBreak/>
+        <w:drawing>
+          <wp:inline distT="0" distB="0" distL="0" distR="0" wp14:anchorId="069C7511" wp14:editId="3D60E4AD">
+            <wp:extent cx="5973657" cy="4040420"/>
+            <wp:effectExtent l="0" t="0" r="8255" b="0"/>
+            <wp:docPr id="57" name="Picture 57"/>
+            <wp:cNvGraphicFramePr>
+              <a:graphicFrameLocks xmlns:a="http://schemas.openxmlformats.org/drawingml/2006/main" noChangeAspect="1"/>
+            </wp:cNvGraphicFramePr>
+            <a:graphic xmlns:a="http://schemas.openxmlformats.org/drawingml/2006/main">
+              <a:graphicData uri="http://schemas.openxmlformats.org/drawingml/2006/picture">
+                <pic:pic xmlns:pic="http://schemas.openxmlformats.org/drawingml/2006/picture">
+                  <pic:nvPicPr>
+                    <pic:cNvPr id="0" name="Picture 5"/>
+                    <pic:cNvPicPr>
+                      <a:picLocks noChangeAspect="1" noChangeArrowheads="1"/>
+                    </pic:cNvPicPr>
+                  </pic:nvPicPr>
+                  <pic:blipFill>
+                    <a:blip r:embed="rId20">
+                      <a:extLst>
+                        <a:ext uri="{28A0092B-C50C-407E-A947-70E740481C1C}">
+                          <a14:useLocalDpi xmlns:a14="http://schemas.microsoft.com/office/drawing/2010/main" val="0"/>
+                        </a:ext>
+                      </a:extLst>
+                    </a:blip>
+                    <a:srcRect/>
+                    <a:stretch>
+                      <a:fillRect/>
+                    </a:stretch>
+                  </pic:blipFill>
+                  <pic:spPr bwMode="auto">
+                    <a:xfrm>
+                      <a:off x="0" y="0"/>
+                      <a:ext cx="5988178" cy="4050241"/>
+                    </a:xfrm>
+                    <a:prstGeom prst="rect">
+                      <a:avLst/>
+                    </a:prstGeom>
+                    <a:noFill/>
+                  </pic:spPr>
+                </pic:pic>
+              </a:graphicData>
+            </a:graphic>
+          </wp:inline>
+        </w:drawing>
+      </w:r>
+    </w:p>
+    <w:p>
+      <w:pPr>
+        <w:spacing w:line="360" w:lineRule="auto"/>
+        <w:jc w:val="both"/>
+        <w:rPr>
+          <w:sz w:val="22"/>
+          <w:szCs w:val="22"/>
+        </w:rPr>
+      </w:pPr>
+      <w:r>
+        <w:rPr>
+          <w:sz w:val="22"/>
+          <w:szCs w:val="22"/>
+        </w:rPr>
+        <w:t>The figure</w:t>
+      </w:r>
+      <w:r>
+        <w:rPr>
+          <w:sz w:val="22"/>
+          <w:szCs w:val="22"/>
+        </w:rPr>
+        <w:t xml:space="preserve"> shows the result for glmnet split into the performances for 10% abundance (left) and 50% abundance (right). The y-axis contains the AUC performances and on the x-axis are the different transformations. </w:t>
+      </w:r>
+      <w:r>
+        <w:rPr>
+          <w:sz w:val="22"/>
+          <w:szCs w:val="22"/>
+        </w:rPr>
+        <w:t>The data set has been trained on the predictor “Group”.</w:t>
+      </w:r>
+      <w:r>
+        <w:rPr>
+          <w:sz w:val="22"/>
+          <w:szCs w:val="22"/>
+        </w:rPr>
+        <w:t xml:space="preserve"> It can be seen that the performances on the standard test split show higher training and test performances than the combined holdout set performances. </w:t>
+      </w:r>
+      <w:r>
+        <w:rPr>
+          <w:sz w:val="22"/>
+          <w:szCs w:val="22"/>
+        </w:rPr>
+        <w:t>Interestingly, the standard split seems to be underfitting the data, compared to the holdout set method.</w:t>
+      </w:r>
+      <w:r>
+        <w:rPr>
+          <w:sz w:val="22"/>
+          <w:szCs w:val="22"/>
+        </w:rPr>
+        <w:t xml:space="preserve"> Holdout AUCs match compared to original paper (in range of 0.7 and 0.8). Standard split seems to perform even better</w:t>
+      </w:r>
+      <w:r>
+        <w:rPr>
+          <w:sz w:val="22"/>
+          <w:szCs w:val="22"/>
+        </w:rPr>
+        <w:t>.</w:t>
+      </w:r>
+    </w:p>
+    <w:p>
+      <w:pPr>
+        <w:pStyle w:val="Heading2"/>
+        <w:spacing w:line="360" w:lineRule="auto"/>
+        <w:jc w:val="both"/>
+      </w:pPr>
+      <w:r>
+        <w:t>Leaky Preprocessing</w:t>
+      </w:r>
+    </w:p>
+    <w:p>
+      <w:pPr>
+        <w:spacing w:line="360" w:lineRule="auto"/>
+        <w:jc w:val="both"/>
+        <w:rPr>
+          <w:sz w:val="22"/>
+          <w:szCs w:val="22"/>
+        </w:rPr>
+      </w:pPr>
+      <w:r>
+        <w:rPr>
+          <w:sz w:val="22"/>
+          <w:szCs w:val="22"/>
+        </w:rPr>
+        <w:t xml:space="preserve">In order to assess the influence of transformation on the concept of “data leakage” (machine learning best practice paper), a small test was conducted. </w:t>
+      </w:r>
+    </w:p>
+    <w:p>
+      <w:pPr>
+        <w:spacing w:line="360" w:lineRule="auto"/>
+        <w:jc w:val="both"/>
+      </w:pPr>
+      <w:r>
+        <w:rPr>
+          <w:noProof/>
           <w:sz w:val="22"/>
           <w:szCs w:val="22"/>
         </w:rPr>
@@ -14638,7 +15077,7 @@
                     </pic:cNvPicPr>
                   </pic:nvPicPr>
                   <pic:blipFill>
-                    <a:blip r:embed="rId19">
+                    <a:blip r:embed="rId21">
                       <a:extLst>
                         <a:ext uri="{28A0092B-C50C-407E-A947-70E740481C1C}">
                           <a14:useLocalDpi xmlns:a14="http://schemas.microsoft.com/office/drawing/2010/main" val="0"/>
@@ -14782,14 +15221,14 @@
         <w:spacing w:line="360" w:lineRule="auto"/>
         <w:jc w:val="both"/>
       </w:pPr>
-      <w:commentRangeStart w:id="51"/>
-      <w:commentRangeEnd w:id="51"/>
+      <w:commentRangeStart w:id="52"/>
+      <w:commentRangeEnd w:id="52"/>
       <w:r>
         <w:rPr>
           <w:rStyle w:val="CommentReference"/>
         </w:rPr>
         <w:lastRenderedPageBreak/>
-        <w:commentReference w:id="51"/>
+        <w:commentReference w:id="52"/>
       </w:r>
       <w:r>
         <w:rPr>
@@ -14813,7 +15252,7 @@
                     </pic:cNvPicPr>
                   </pic:nvPicPr>
                   <pic:blipFill>
-                    <a:blip r:embed="rId20">
+                    <a:blip r:embed="rId22">
                       <a:extLst>
                         <a:ext uri="{28A0092B-C50C-407E-A947-70E740481C1C}">
                           <a14:useLocalDpi xmlns:a14="http://schemas.microsoft.com/office/drawing/2010/main" val="0"/>
@@ -14914,7 +15353,7 @@
                     </pic:cNvPicPr>
                   </pic:nvPicPr>
                   <pic:blipFill>
-                    <a:blip r:embed="rId21">
+                    <a:blip r:embed="rId23">
                       <a:extLst>
                         <a:ext uri="{28A0092B-C50C-407E-A947-70E740481C1C}">
                           <a14:useLocalDpi xmlns:a14="http://schemas.microsoft.com/office/drawing/2010/main" val="0"/>
@@ -15110,7 +15549,7 @@
                     </pic:cNvPicPr>
                   </pic:nvPicPr>
                   <pic:blipFill>
-                    <a:blip r:embed="rId22" cstate="print">
+                    <a:blip r:embed="rId24" cstate="print">
                       <a:extLst>
                         <a:ext uri="{28A0092B-C50C-407E-A947-70E740481C1C}">
                           <a14:useLocalDpi xmlns:a14="http://schemas.microsoft.com/office/drawing/2010/main" val="0"/>
@@ -15332,7 +15771,7 @@
                     </pic:cNvPicPr>
                   </pic:nvPicPr>
                   <pic:blipFill>
-                    <a:blip r:embed="rId23" cstate="print">
+                    <a:blip r:embed="rId25" cstate="print">
                       <a:extLst>
                         <a:ext uri="{28A0092B-C50C-407E-A947-70E740481C1C}">
                           <a14:useLocalDpi xmlns:a14="http://schemas.microsoft.com/office/drawing/2010/main" val="0"/>
@@ -15438,21 +15877,7 @@
           <w:sz w:val="22"/>
           <w:szCs w:val="22"/>
         </w:rPr>
-        <w:t xml:space="preserve">1 for all training sets and </w:t>
-      </w:r>
-      <w:r>
-        <w:rPr>
-          <w:sz w:val="22"/>
-          <w:szCs w:val="22"/>
-        </w:rPr>
-        <w:t>4</w:t>
-      </w:r>
-      <w:r>
-        <w:rPr>
-          <w:sz w:val="22"/>
-          <w:szCs w:val="22"/>
-        </w:rPr>
-        <w:t xml:space="preserve"> for all test sets with very low variances.</w:t>
+        <w:t>1 for all training sets and 4 for all test sets with very low variances.</w:t>
       </w:r>
       <w:r>
         <w:rPr>
@@ -15593,7 +16018,7 @@
                     </pic:cNvPicPr>
                   </pic:nvPicPr>
                   <pic:blipFill>
-                    <a:blip r:embed="rId24" cstate="print">
+                    <a:blip r:embed="rId26" cstate="print">
                       <a:extLst>
                         <a:ext uri="{28A0092B-C50C-407E-A947-70E740481C1C}">
                           <a14:useLocalDpi xmlns:a14="http://schemas.microsoft.com/office/drawing/2010/main" val="0"/>
@@ -15681,56 +16106,7 @@
           <w:sz w:val="22"/>
           <w:szCs w:val="22"/>
         </w:rPr>
-        <w:t xml:space="preserve">Figure </w:t>
-      </w:r>
-      <w:r>
-        <w:rPr>
-          <w:sz w:val="22"/>
-          <w:szCs w:val="22"/>
-        </w:rPr>
-        <w:t>B</w:t>
-      </w:r>
-      <w:r>
-        <w:rPr>
-          <w:sz w:val="22"/>
-          <w:szCs w:val="22"/>
-        </w:rPr>
-        <w:t xml:space="preserve"> shows the result for </w:t>
-      </w:r>
-      <w:r>
-        <w:rPr>
-          <w:sz w:val="22"/>
-          <w:szCs w:val="22"/>
-        </w:rPr>
-        <w:t>glmnet</w:t>
-      </w:r>
-      <w:r>
-        <w:rPr>
-          <w:sz w:val="22"/>
-          <w:szCs w:val="22"/>
-        </w:rPr>
-        <w:t xml:space="preserve"> split into the performances for 10% abundance (left) and 50% abundance (right). The y-axis contains the AUC performances and on the x-axis are </w:t>
-      </w:r>
-      <w:r>
-        <w:rPr>
-          <w:sz w:val="22"/>
-          <w:szCs w:val="22"/>
-        </w:rPr>
-        <w:t>the different transformations</w:t>
-      </w:r>
-      <w:r>
-        <w:rPr>
-          <w:sz w:val="22"/>
-          <w:szCs w:val="22"/>
-        </w:rPr>
-        <w:t xml:space="preserve">. </w:t>
-      </w:r>
-      <w:r>
-        <w:rPr>
-          <w:sz w:val="22"/>
-          <w:szCs w:val="22"/>
-        </w:rPr>
-        <w:t>Performances for train and test set vary greatly over all transformations for both data sets</w:t>
+        <w:t>Figure B shows the result for glmnet split into the performances for 10% abundance (left) and 50% abundance (right). The y-axis contains the AUC performances and on the x-axis are the different transformations. Performances for train and test set vary greatly over all transformations for both data sets</w:t>
       </w:r>
       <w:r>
         <w:rPr>
@@ -15817,7 +16193,7 @@
                     </pic:cNvPicPr>
                   </pic:nvPicPr>
                   <pic:blipFill>
-                    <a:blip r:embed="rId25" cstate="print">
+                    <a:blip r:embed="rId27" cstate="print">
                       <a:extLst>
                         <a:ext uri="{28A0092B-C50C-407E-A947-70E740481C1C}">
                           <a14:useLocalDpi xmlns:a14="http://schemas.microsoft.com/office/drawing/2010/main" val="0"/>
@@ -15870,10 +16246,7 @@
         <w:jc w:val="both"/>
       </w:pPr>
       <w:r>
-        <w:t>A</w:t>
-      </w:r>
-      <w:r>
-        <w:t>LRw = worst ALR, ALRo = optimal ALR, ALRr = random ALR.</w:t>
+        <w:t>ALRw = worst ALR, ALRo = optimal ALR, ALRr = random ALR.</w:t>
       </w:r>
     </w:p>
     <w:p>
@@ -16307,46 +16680,6 @@
     </w:p>
     <w:p>
       <w:pPr>
-        <w:spacing w:line="360" w:lineRule="auto"/>
-        <w:jc w:val="both"/>
-        <w:rPr>
-          <w:b/>
-          <w:bCs/>
-          <w:color w:val="FF0000"/>
-        </w:rPr>
-      </w:pPr>
-      <w:r>
-        <w:rPr>
-          <w:b/>
-          <w:bCs/>
-          <w:color w:val="FF0000"/>
-        </w:rPr>
-        <w:t>Q: how is codacore working?</w:t>
-      </w:r>
-    </w:p>
-    <w:p>
-      <w:pPr>
-        <w:spacing w:line="360" w:lineRule="auto"/>
-        <w:jc w:val="both"/>
-      </w:pPr>
-    </w:p>
-    <w:p>
-      <w:pPr>
-        <w:spacing w:line="360" w:lineRule="auto"/>
-        <w:jc w:val="both"/>
-      </w:pPr>
-    </w:p>
-    <w:p>
-      <w:pPr>
-        <w:spacing w:line="360" w:lineRule="auto"/>
-        <w:jc w:val="both"/>
-      </w:pPr>
-      <w:r>
-        <w:t>Data leakage:</w:t>
-      </w:r>
-    </w:p>
-    <w:p>
-      <w:pPr>
         <w:pStyle w:val="ListParagraph"/>
         <w:numPr>
           <w:ilvl w:val="0"/>
@@ -16356,7 +16689,10 @@
         <w:jc w:val="both"/>
       </w:pPr>
       <w:r>
-        <w:t xml:space="preserve">in data sets with clear correlation, performance is similarly good, with leaky procedure showing lower variance and therefore preferable. </w:t>
+        <w:t>Do CRC holdout AUCs match paper?</w:t>
+      </w:r>
+      <w:r>
+        <w:t xml:space="preserve"> Yes</w:t>
       </w:r>
     </w:p>
     <w:p>
@@ -16370,7 +16706,7 @@
         <w:jc w:val="both"/>
       </w:pPr>
       <w:r>
-        <w:t xml:space="preserve">Reasoning: using test and train set to perform transformation could potentially not be big enough and therefore lead to higher variances in transformation results. Also, denominators for ALR were different for test and train set -&gt; both denominators were removed for modeling </w:t>
+        <w:t>Transformations plus standard split seems to UNDERFIT data?</w:t>
       </w:r>
     </w:p>
     <w:p>
@@ -16384,7 +16720,79 @@
         <w:jc w:val="both"/>
       </w:pPr>
       <w:r>
-        <w:t>Makes interpretability even harder -&gt; use fixed denominator for test set (i.e. denominator from train set)?</w:t>
+        <w:t>50% abundance is too few features so not even transformations impact performances</w:t>
+      </w:r>
+    </w:p>
+    <w:p>
+      <w:pPr>
+        <w:spacing w:line="360" w:lineRule="auto"/>
+        <w:jc w:val="both"/>
+      </w:pPr>
+      <w:r>
+        <w:t>This is because an underfit model has low variance and high bias. Variance refers to how much the model is dependent on the training data. For the case of a 1 degree polynomial, the model depends very little on the training data because it barely pays any attention to the points! Instead, the model has high bias, which means it makes a strong assumption about the data. For this example, the assumption is that the data is linear, which is evidently quite wrong. When the model makes test predictions, the bias leads it to make inaccurate estimates. The model failed to learn the relationship between x and y because of this bias, a clear example of underfitting.</w:t>
+      </w:r>
+      <w:r>
+        <w:t xml:space="preserve"> </w:t>
+      </w:r>
+      <w:r>
+        <w:t>(</w:t>
+      </w:r>
+      <w:hyperlink r:id="rId28" w:history="1">
+        <w:r>
+          <w:rPr>
+            <w:rStyle w:val="Hyperlink"/>
+          </w:rPr>
+          <w:t>https://towardsdatascience.com/overfitting-vs-underfitting-a-complete-example-d05dd7e19765</w:t>
+        </w:r>
+      </w:hyperlink>
+      <w:r>
+        <w:t xml:space="preserve">) -&gt; </w:t>
+      </w:r>
+      <w:r>
+        <w:t>xgboo</w:t>
+      </w:r>
+      <w:r>
+        <w:t>st performance in comparison?</w:t>
+      </w:r>
+    </w:p>
+    <w:p>
+      <w:pPr>
+        <w:spacing w:line="360" w:lineRule="auto"/>
+        <w:jc w:val="both"/>
+        <w:rPr>
+          <w:b/>
+          <w:bCs/>
+          <w:color w:val="FF0000"/>
+        </w:rPr>
+      </w:pPr>
+      <w:r>
+        <w:rPr>
+          <w:b/>
+          <w:bCs/>
+          <w:color w:val="FF0000"/>
+        </w:rPr>
+        <w:t>Q: how is codacore working?</w:t>
+      </w:r>
+    </w:p>
+    <w:p>
+      <w:pPr>
+        <w:spacing w:line="360" w:lineRule="auto"/>
+        <w:jc w:val="both"/>
+      </w:pPr>
+    </w:p>
+    <w:p>
+      <w:pPr>
+        <w:spacing w:line="360" w:lineRule="auto"/>
+        <w:jc w:val="both"/>
+      </w:pPr>
+    </w:p>
+    <w:p>
+      <w:pPr>
+        <w:spacing w:line="360" w:lineRule="auto"/>
+        <w:jc w:val="both"/>
+      </w:pPr>
+      <w:r>
+        <w:t>Data leakage:</w:t>
       </w:r>
     </w:p>
     <w:p>
@@ -16398,8 +16806,7 @@
         <w:jc w:val="both"/>
       </w:pPr>
       <w:r>
-        <w:lastRenderedPageBreak/>
-        <w:t xml:space="preserve">As leaky procedure does not seem problematic it is practicable to conduct transformations on the whole data set </w:t>
+        <w:t xml:space="preserve">in data sets with clear correlation, performance is similarly good, with leaky procedure showing lower variance and therefore preferable. </w:t>
       </w:r>
     </w:p>
     <w:p>
@@ -16413,6 +16820,48 @@
         <w:jc w:val="both"/>
       </w:pPr>
       <w:r>
+        <w:t xml:space="preserve">Reasoning: using test and train set to perform transformation could potentially not be big enough and therefore lead to higher variances in transformation results. Also, denominators for ALR were different for test and train set -&gt; both denominators were removed for modeling </w:t>
+      </w:r>
+    </w:p>
+    <w:p>
+      <w:pPr>
+        <w:pStyle w:val="ListParagraph"/>
+        <w:numPr>
+          <w:ilvl w:val="0"/>
+          <w:numId w:val="16"/>
+        </w:numPr>
+        <w:spacing w:line="360" w:lineRule="auto"/>
+        <w:jc w:val="both"/>
+      </w:pPr>
+      <w:r>
+        <w:t>Makes interpretability even harder -&gt; use fixed denominator for test set (i.e. denominator from train set)?</w:t>
+      </w:r>
+    </w:p>
+    <w:p>
+      <w:pPr>
+        <w:pStyle w:val="ListParagraph"/>
+        <w:numPr>
+          <w:ilvl w:val="0"/>
+          <w:numId w:val="16"/>
+        </w:numPr>
+        <w:spacing w:line="360" w:lineRule="auto"/>
+        <w:jc w:val="both"/>
+      </w:pPr>
+      <w:r>
+        <w:t xml:space="preserve">As leaky procedure does not seem problematic it is practicable to conduct transformations on the whole data set </w:t>
+      </w:r>
+    </w:p>
+    <w:p>
+      <w:pPr>
+        <w:pStyle w:val="ListParagraph"/>
+        <w:numPr>
+          <w:ilvl w:val="0"/>
+          <w:numId w:val="16"/>
+        </w:numPr>
+        <w:spacing w:line="360" w:lineRule="auto"/>
+        <w:jc w:val="both"/>
+      </w:pPr>
+      <w:r>
         <w:t>For data sets that show low correlations and are difficult for models, the nonleaky prodecure seems to work better. However, the AUCs are very similar.</w:t>
       </w:r>
     </w:p>
@@ -16457,21 +16906,20 @@
     </w:p>
     <w:sdt>
       <w:sdtPr>
+        <w:rPr>
+          <w:caps w:val="0"/>
+          <w:color w:val="auto"/>
+          <w:spacing w:val="0"/>
+          <w:sz w:val="20"/>
+          <w:szCs w:val="20"/>
+        </w:rPr>
         <w:tag w:val="CitaviBibliography"/>
         <w:id w:val="1992285532"/>
         <w:placeholder>
           <w:docPart w:val="DefaultPlaceholder_-1854013440"/>
         </w:placeholder>
       </w:sdtPr>
-      <w:sdtEndPr>
-        <w:rPr>
-          <w:caps w:val="0"/>
-          <w:color w:val="auto"/>
-          <w:spacing w:val="0"/>
-          <w:sz w:val="20"/>
-          <w:szCs w:val="20"/>
-        </w:rPr>
-      </w:sdtEndPr>
+      <w:sdtEndPr/>
       <w:sdtContent>
         <w:p>
           <w:pPr>
@@ -16498,11 +16946,11 @@
             <w:spacing w:line="360" w:lineRule="auto"/>
             <w:jc w:val="both"/>
           </w:pPr>
-          <w:bookmarkStart w:id="52" w:name="_CTVL001262a3a0d12e247b79c886d6533e8b185"/>
+          <w:bookmarkStart w:id="53" w:name="_CTVL001262a3a0d12e247b79c886d6533e8b185"/>
           <w:r>
             <w:t>Aitchison, J. (1982): The Statistical Analysis of Compositional Data. In</w:t>
           </w:r>
-          <w:bookmarkEnd w:id="52"/>
+          <w:bookmarkEnd w:id="53"/>
           <w:r>
             <w:t xml:space="preserve"> </w:t>
           </w:r>
@@ -16522,11 +16970,11 @@
             <w:spacing w:line="360" w:lineRule="auto"/>
             <w:jc w:val="both"/>
           </w:pPr>
-          <w:bookmarkStart w:id="53" w:name="_CTVL001ba2891766b3e474b8b3e7bcd6869cfcd"/>
+          <w:bookmarkStart w:id="54" w:name="_CTVL001ba2891766b3e474b8b3e7bcd6869cfcd"/>
           <w:r>
             <w:t>Cawley, Gavin C.; Talbot, Nicola L. C. (2010): On Over-fitting in Model Selection and Subsequent Selection Bias in Performance Evaluation. In</w:t>
           </w:r>
-          <w:bookmarkEnd w:id="53"/>
+          <w:bookmarkEnd w:id="54"/>
           <w:r>
             <w:t xml:space="preserve"> </w:t>
           </w:r>
@@ -16546,7 +16994,7 @@
             <w:spacing w:line="360" w:lineRule="auto"/>
             <w:jc w:val="both"/>
           </w:pPr>
-          <w:bookmarkStart w:id="54" w:name="_CTVL001078f7e93e6414bf698f748fe95b47879"/>
+          <w:bookmarkStart w:id="55" w:name="_CTVL001078f7e93e6414bf698f748fe95b47879"/>
           <w:r>
             <w:t>Coenders, Germa; Greenacre, Michael (2021): Three approaches to supervised learning for compositional data with pairwise logratios. Available online at http://arxiv.org/pdf/2111.08953v1.</w:t>
           </w:r>
@@ -16557,12 +17005,12 @@
             <w:spacing w:line="360" w:lineRule="auto"/>
             <w:jc w:val="both"/>
           </w:pPr>
-          <w:bookmarkStart w:id="55" w:name="_CTVL001ed0ca418fe954abaad7793be33e68ae2"/>
-          <w:bookmarkEnd w:id="54"/>
+          <w:bookmarkStart w:id="56" w:name="_CTVL001ed0ca418fe954abaad7793be33e68ae2"/>
+          <w:bookmarkEnd w:id="55"/>
           <w:r>
             <w:t>Gloor, Gregory B.; Macklaim, Jean M.; Pawlowsky-Glahn, Vera; Egozcue, Juan J. (2017): Microbiome Datasets Are Compositional: And This Is Not Optional. In</w:t>
           </w:r>
-          <w:bookmarkEnd w:id="55"/>
+          <w:bookmarkEnd w:id="56"/>
           <w:r>
             <w:t xml:space="preserve"> </w:t>
           </w:r>
@@ -16582,7 +17030,7 @@
             <w:spacing w:line="360" w:lineRule="auto"/>
             <w:jc w:val="both"/>
           </w:pPr>
-          <w:bookmarkStart w:id="56" w:name="_CTVL00107592d42ffab42579d83e519013f6f92"/>
+          <w:bookmarkStart w:id="57" w:name="_CTVL00107592d42ffab42579d83e519013f6f92"/>
           <w:r>
             <w:t>Gordon-Rodriguez, Elliott; Quinn, Thomas P.; Cunningham, John P. (2021): Learning Sparse Log-Ratios for High-Throughput Sequencing Data.</w:t>
           </w:r>
@@ -16593,8 +17041,8 @@
             <w:spacing w:line="360" w:lineRule="auto"/>
             <w:jc w:val="both"/>
           </w:pPr>
-          <w:bookmarkStart w:id="57" w:name="_CTVL00176efb5e1e6574358a6a8c8bb13b66126"/>
-          <w:bookmarkEnd w:id="56"/>
+          <w:bookmarkStart w:id="58" w:name="_CTVL00176efb5e1e6574358a6a8c8bb13b66126"/>
+          <w:bookmarkEnd w:id="57"/>
           <w:r>
             <w:t>Greenacre, Michael; Grunsky, Eric; Bacon-Shone, John; Erb, Ionas; Quinn, Thomas (2022): Aitchison's Compositional Data Analysis 40 Years On: A Reappraisal. Available online at http://arxiv.org/pdf/2201.05197v1.</w:t>
           </w:r>
@@ -16605,8 +17053,8 @@
             <w:spacing w:line="360" w:lineRule="auto"/>
             <w:jc w:val="both"/>
           </w:pPr>
-          <w:bookmarkStart w:id="58" w:name="_CTVL0019df242fa79534efb9ec3462dd835521c"/>
-          <w:bookmarkEnd w:id="57"/>
+          <w:bookmarkStart w:id="59" w:name="_CTVL0019df242fa79534efb9ec3462dd835521c"/>
+          <w:bookmarkEnd w:id="58"/>
           <w:r>
             <w:t>Greenacre, Michael; Martínez-Álvaro, Marina; Blasco, Agustín (2021): Compositional data analysis of microbiome and any-omics datasets: a revalidation of the additive logratio transformation.</w:t>
           </w:r>
@@ -16617,12 +17065,12 @@
             <w:spacing w:line="360" w:lineRule="auto"/>
             <w:jc w:val="both"/>
           </w:pPr>
-          <w:bookmarkStart w:id="59" w:name="_CTVL001a69e53756edd4951bd2fe8ba2aee482c"/>
-          <w:bookmarkEnd w:id="58"/>
+          <w:bookmarkStart w:id="60" w:name="_CTVL001a69e53756edd4951bd2fe8ba2aee482c"/>
+          <w:bookmarkEnd w:id="59"/>
           <w:r>
             <w:t>Griffith, Malachi; Walker, Jason R.; Spies, Nicholas C.; Ainscough, Benjamin J.; Griffith, Obi L. (2015): Informatics for RNA Sequencing: A Web Resource for Analysis on the Cloud. In</w:t>
           </w:r>
-          <w:bookmarkEnd w:id="59"/>
+          <w:bookmarkEnd w:id="60"/>
           <w:r>
             <w:t xml:space="preserve"> </w:t>
           </w:r>
@@ -16642,11 +17090,11 @@
             <w:spacing w:line="360" w:lineRule="auto"/>
             <w:jc w:val="both"/>
           </w:pPr>
-          <w:bookmarkStart w:id="60" w:name="_CTVL0010bec382e2a274d7eb2c6130b94b8c8ad"/>
+          <w:bookmarkStart w:id="61" w:name="_CTVL0010bec382e2a274d7eb2c6130b94b8c8ad"/>
           <w:r>
             <w:t>Marcos-Zambrano, Laura Judith; Karaduzovic-Hadziabdic, Kanita; Loncar Turukalo, Tatjana; Przymus, Piotr; Trajkovik, Vladimir; Aasmets, Oliver et al. (2021): Applications of Machine Learning in Human Microbiome Studies: A Review on Feature Selection, Biomarker Identification, Disease Prediction and Treatment. In</w:t>
           </w:r>
-          <w:bookmarkEnd w:id="60"/>
+          <w:bookmarkEnd w:id="61"/>
           <w:r>
             <w:t xml:space="preserve"> </w:t>
           </w:r>
@@ -16666,11 +17114,11 @@
             <w:spacing w:line="360" w:lineRule="auto"/>
             <w:jc w:val="both"/>
           </w:pPr>
-          <w:bookmarkStart w:id="61" w:name="_CTVL001c3cdf9dc97434423982d15732220ff9b"/>
+          <w:bookmarkStart w:id="62" w:name="_CTVL001c3cdf9dc97434423982d15732220ff9b"/>
           <w:r>
             <w:t>Palarea-Albaladejo, Javier; Martín-Fernández, Josep Antoni (2015): zCompositions — R package for multivariate imputation of left-censored data under a compositional approach. In</w:t>
           </w:r>
-          <w:bookmarkEnd w:id="61"/>
+          <w:bookmarkEnd w:id="62"/>
           <w:r>
             <w:t xml:space="preserve"> </w:t>
           </w:r>
@@ -16690,11 +17138,11 @@
             <w:spacing w:line="360" w:lineRule="auto"/>
             <w:jc w:val="both"/>
           </w:pPr>
-          <w:bookmarkStart w:id="62" w:name="_CTVL001b8d51e21f5c24e548021da1b922efc26"/>
+          <w:bookmarkStart w:id="63" w:name="_CTVL001b8d51e21f5c24e548021da1b922efc26"/>
           <w:r>
             <w:t>Quinn, Thomas P.; Erb, Ionas (2020): Interpretable Log Contrasts for the Classification of Health Biomarkers: a New Approach to Balance Selection. In</w:t>
           </w:r>
-          <w:bookmarkEnd w:id="62"/>
+          <w:bookmarkEnd w:id="63"/>
           <w:r>
             <w:t xml:space="preserve"> </w:t>
           </w:r>
@@ -16714,11 +17162,11 @@
             <w:spacing w:line="360" w:lineRule="auto"/>
             <w:jc w:val="both"/>
           </w:pPr>
-          <w:bookmarkStart w:id="63" w:name="_CTVL0014a2ddac0855e4b7a9e210f38a60a89ff"/>
+          <w:bookmarkStart w:id="64" w:name="_CTVL0014a2ddac0855e4b7a9e210f38a60a89ff"/>
           <w:r>
             <w:t>Quinn, Thomas P.; Erb, Ionas; Richardson, Mark F.; Crowley, Tamsyn M. (2018): Understanding sequencing data as compositions: an outlook and review. In</w:t>
           </w:r>
-          <w:bookmarkEnd w:id="63"/>
+          <w:bookmarkEnd w:id="64"/>
           <w:r>
             <w:t xml:space="preserve"> </w:t>
           </w:r>
@@ -16738,12 +17186,12 @@
             <w:spacing w:line="360" w:lineRule="auto"/>
             <w:jc w:val="both"/>
           </w:pPr>
-          <w:bookmarkStart w:id="64" w:name="_CTVL001152c434719eb4062a242faaa56f9330f"/>
+          <w:bookmarkStart w:id="65" w:name="_CTVL001152c434719eb4062a242faaa56f9330f"/>
           <w:r>
             <w:lastRenderedPageBreak/>
             <w:t>Rivera-Pinto, J.; Egozcue, J. J.; Pawlowsky-Glahn, V.; Paredes, R.; Noguera-Julian, M.; Calle, M. L. (2018): Balances: a New Perspective for Microbiome Analysis. In</w:t>
           </w:r>
-          <w:bookmarkEnd w:id="64"/>
+          <w:bookmarkEnd w:id="65"/>
           <w:r>
             <w:t xml:space="preserve"> </w:t>
           </w:r>
@@ -16763,7 +17211,7 @@
             <w:spacing w:line="360" w:lineRule="auto"/>
             <w:jc w:val="both"/>
           </w:pPr>
-          <w:bookmarkStart w:id="65" w:name="_CTVL0019784fce7ec1948de937d0e9e4e5b4e7a"/>
+          <w:bookmarkStart w:id="66" w:name="_CTVL0019784fce7ec1948de937d0e9e4e5b4e7a"/>
           <w:r>
             <w:t>Tolosana-Delgado, Raimon; Khodadadzadeh, Mahdi; Talebi, Hassan (Eds.) (2019): On machine learning algorithms and compositional data.</w:t>
           </w:r>
@@ -16774,12 +17222,12 @@
             <w:spacing w:line="360" w:lineRule="auto"/>
             <w:jc w:val="both"/>
           </w:pPr>
-          <w:bookmarkStart w:id="66" w:name="_CTVL001c905ada9e38c4830a44d65524a8f9601"/>
-          <w:bookmarkEnd w:id="65"/>
+          <w:bookmarkStart w:id="67" w:name="_CTVL001c905ada9e38c4830a44d65524a8f9601"/>
+          <w:bookmarkEnd w:id="66"/>
           <w:r>
             <w:t>Tsamardinos, Ioannis; Rakhshani, Amin; Lagani, Vincenzo (2015): Performance-Estimation Properties of Cross-Validation-Based Protocols with Simultaneous Hyper-Parameter Optimization. In</w:t>
           </w:r>
-          <w:bookmarkEnd w:id="66"/>
+          <w:bookmarkEnd w:id="67"/>
           <w:r>
             <w:t xml:space="preserve"> </w:t>
           </w:r>
@@ -16799,11 +17247,11 @@
             <w:spacing w:line="360" w:lineRule="auto"/>
             <w:jc w:val="both"/>
           </w:pPr>
-          <w:bookmarkStart w:id="67" w:name="_CTVL001d3efa1e8399642b894949ef1f1197684"/>
+          <w:bookmarkStart w:id="68" w:name="_CTVL001d3efa1e8399642b894949ef1f1197684"/>
           <w:r>
             <w:t>Wirbel, Jakob; Pyl, Paul Theodor; Kartal, Ece; Zych, Konrad; Kashani, Alireza; Milanese, Alessio et al. (2019): Meta-analysis of fecal metagenomes reveals global microbial signatures that are specific for colorectal cancer. In</w:t>
           </w:r>
-          <w:bookmarkEnd w:id="67"/>
+          <w:bookmarkEnd w:id="68"/>
           <w:r>
             <w:t xml:space="preserve"> </w:t>
           </w:r>
@@ -16823,11 +17271,11 @@
             <w:spacing w:line="360" w:lineRule="auto"/>
             <w:jc w:val="both"/>
           </w:pPr>
-          <w:bookmarkStart w:id="68" w:name="_CTVL001a839787221bc4932baffea33a5e76977"/>
+          <w:bookmarkStart w:id="69" w:name="_CTVL001a839787221bc4932baffea33a5e76977"/>
           <w:r>
             <w:t>Zhang, Mo; Shi, Wenjiao (2019): Systematic comparison of five machine-learning methods in classification and interpolation of soil particle size fractions using different transformed data</w:t>
           </w:r>
-          <w:bookmarkEnd w:id="68"/>
+          <w:bookmarkEnd w:id="69"/>
           <w:r>
             <w:t>.</w:t>
           </w:r>
@@ -16837,8 +17285,74 @@
         </w:p>
       </w:sdtContent>
     </w:sdt>
+    <w:p>
+      <w:r>
+        <w:br w:type="page"/>
+      </w:r>
+    </w:p>
+    <w:p>
+      <w:pPr>
+        <w:pStyle w:val="Heading1"/>
+      </w:pPr>
+      <w:r>
+        <w:lastRenderedPageBreak/>
+        <w:t>Supplementary</w:t>
+      </w:r>
+    </w:p>
+    <w:p>
+      <w:r>
+        <w:rPr>
+          <w:noProof/>
+        </w:rPr>
+        <w:drawing>
+          <wp:inline distT="0" distB="0" distL="0" distR="0" wp14:anchorId="34D872A2" wp14:editId="19DE9045">
+            <wp:extent cx="6023702" cy="4072466"/>
+            <wp:effectExtent l="0" t="0" r="0" b="4445"/>
+            <wp:docPr id="59" name="Picture 59"/>
+            <wp:cNvGraphicFramePr>
+              <a:graphicFrameLocks xmlns:a="http://schemas.openxmlformats.org/drawingml/2006/main" noChangeAspect="1"/>
+            </wp:cNvGraphicFramePr>
+            <a:graphic xmlns:a="http://schemas.openxmlformats.org/drawingml/2006/main">
+              <a:graphicData uri="http://schemas.openxmlformats.org/drawingml/2006/picture">
+                <pic:pic xmlns:pic="http://schemas.openxmlformats.org/drawingml/2006/picture">
+                  <pic:nvPicPr>
+                    <pic:cNvPr id="0" name="Picture 6"/>
+                    <pic:cNvPicPr>
+                      <a:picLocks noChangeAspect="1" noChangeArrowheads="1"/>
+                    </pic:cNvPicPr>
+                  </pic:nvPicPr>
+                  <pic:blipFill>
+                    <a:blip r:embed="rId29" cstate="print">
+                      <a:extLst>
+                        <a:ext uri="{28A0092B-C50C-407E-A947-70E740481C1C}">
+                          <a14:useLocalDpi xmlns:a14="http://schemas.microsoft.com/office/drawing/2010/main" val="0"/>
+                        </a:ext>
+                      </a:extLst>
+                    </a:blip>
+                    <a:srcRect/>
+                    <a:stretch>
+                      <a:fillRect/>
+                    </a:stretch>
+                  </pic:blipFill>
+                  <pic:spPr bwMode="auto">
+                    <a:xfrm>
+                      <a:off x="0" y="0"/>
+                      <a:ext cx="6030771" cy="4077245"/>
+                    </a:xfrm>
+                    <a:prstGeom prst="rect">
+                      <a:avLst/>
+                    </a:prstGeom>
+                    <a:noFill/>
+                  </pic:spPr>
+                </pic:pic>
+              </a:graphicData>
+            </a:graphic>
+          </wp:inline>
+        </w:drawing>
+      </w:r>
+    </w:p>
     <w:sectPr>
-      <w:footerReference w:type="default" r:id="rId26"/>
+      <w:footerReference w:type="default" r:id="rId30"/>
       <w:pgSz w:w="12240" w:h="15840"/>
       <w:pgMar w:top="1417" w:right="1417" w:bottom="1134" w:left="1417" w:header="720" w:footer="720" w:gutter="0"/>
       <w:pgNumType w:start="0"/>
@@ -17469,7 +17983,7 @@
       </w:r>
     </w:p>
   </w:comment>
-  <w:comment w:id="46" w:author="Oliver Aasmets" w:date="2022-02-10T11:52:00Z" w:initials="OA">
+  <w:comment w:id="45" w:author="Jennifer Neumaier" w:date="2022-04-25T16:21:00Z" w:initials="JN">
     <w:p>
       <w:pPr>
         <w:pStyle w:val="CommentText"/>
@@ -17481,11 +17995,11 @@
         <w:annotationRef/>
       </w:r>
       <w:r>
-        <w:t xml:space="preserve">This applies to log-ratio transformations. The standard, mentioned above, is to use relative abundances, where zeros are not replaced. </w:t>
+        <w:t>Get citations for packages!</w:t>
       </w:r>
     </w:p>
   </w:comment>
-  <w:comment w:id="47" w:author="Jennifer Neumaier" w:date="2022-02-11T19:22:00Z" w:initials="JN">
+  <w:comment w:id="47" w:author="Oliver Aasmets" w:date="2022-02-10T11:52:00Z" w:initials="OA">
     <w:p>
       <w:pPr>
         <w:pStyle w:val="CommentText"/>
@@ -17497,11 +18011,11 @@
         <w:annotationRef/>
       </w:r>
       <w:r>
-        <w:t>Why are they not also replaced in relative abundances?</w:t>
+        <w:t xml:space="preserve">This applies to log-ratio transformations. The standard, mentioned above, is to use relative abundances, where zeros are not replaced. </w:t>
       </w:r>
     </w:p>
   </w:comment>
-  <w:comment w:id="49" w:author="Oliver Aasmets" w:date="2022-02-10T11:59:00Z" w:initials="OA">
+  <w:comment w:id="48" w:author="Jennifer Neumaier" w:date="2022-02-11T19:22:00Z" w:initials="JN">
     <w:p>
       <w:pPr>
         <w:pStyle w:val="CommentText"/>
@@ -17513,11 +18027,11 @@
         <w:annotationRef/>
       </w:r>
       <w:r>
-        <w:t>This selection should also depend on the work of Greenacre?</w:t>
+        <w:t>Why are they not also replaced in relative abundances?</w:t>
       </w:r>
     </w:p>
   </w:comment>
-  <w:comment w:id="50" w:author="Jennifer Neumaier" w:date="2022-02-11T19:31:00Z" w:initials="JN">
+  <w:comment w:id="50" w:author="Oliver Aasmets" w:date="2022-02-10T11:59:00Z" w:initials="OA">
     <w:p>
       <w:pPr>
         <w:pStyle w:val="CommentText"/>
@@ -17529,11 +18043,27 @@
         <w:annotationRef/>
       </w:r>
       <w:r>
-        <w:t>I thought we deliberately wanted to pick just a random reference, to simulate the worst possible performance?</w:t>
+        <w:t>This selection should also depend on the work of Greenacre?</w:t>
       </w:r>
     </w:p>
   </w:comment>
-  <w:comment w:id="51" w:author="Jennifer Neumaier" w:date="2022-04-22T18:25:00Z" w:initials="JN">
+  <w:comment w:id="51" w:author="Jennifer Neumaier" w:date="2022-02-11T19:31:00Z" w:initials="JN">
+    <w:p>
+      <w:pPr>
+        <w:pStyle w:val="CommentText"/>
+      </w:pPr>
+      <w:r>
+        <w:rPr>
+          <w:rStyle w:val="CommentReference"/>
+        </w:rPr>
+        <w:annotationRef/>
+      </w:r>
+      <w:r>
+        <w:t>I thought we deliberately wanted to pick just a random reference, to simulate the worst possible performance?</w:t>
+      </w:r>
+    </w:p>
+  </w:comment>
+  <w:comment w:id="52" w:author="Jennifer Neumaier" w:date="2022-04-22T18:25:00Z" w:initials="JN">
     <w:p>
       <w:pPr>
         <w:pStyle w:val="CommentText"/>
@@ -17585,6 +18115,7 @@
   <w15:commentEx w15:paraId="3E127BDA" w15:done="1"/>
   <w15:commentEx w15:paraId="66262F50" w15:done="0"/>
   <w15:commentEx w15:paraId="61F1F716" w15:done="0"/>
+  <w15:commentEx w15:paraId="58E53EB3" w15:done="0"/>
   <w15:commentEx w15:paraId="76362E28" w15:done="1"/>
   <w15:commentEx w15:paraId="45DF724E" w15:paraIdParent="76362E28" w15:done="1"/>
   <w15:commentEx w15:paraId="10A145A5" w15:done="0"/>
@@ -17626,6 +18157,7 @@
   <w16cex:commentExtensible w16cex:durableId="25AF7E6A" w16cex:dateUtc="2022-02-10T10:07:00Z"/>
   <w16cex:commentExtensible w16cex:durableId="25B26D09" w16cex:dateUtc="2022-02-12T15:29:00Z"/>
   <w16cex:commentExtensible w16cex:durableId="25B14044" w16cex:dateUtc="2022-02-11T18:06:00Z"/>
+  <w16cex:commentExtensible w16cex:durableId="2611490B" w16cex:dateUtc="2022-04-25T13:21:00Z"/>
   <w16cex:commentExtensible w16cex:durableId="25AF7AFE" w16cex:dateUtc="2022-02-10T09:52:00Z"/>
   <w16cex:commentExtensible w16cex:durableId="25B135F2" w16cex:dateUtc="2022-02-11T17:22:00Z"/>
   <w16cex:commentExtensible w16cex:durableId="25AF7CB0" w16cex:dateUtc="2022-02-10T09:59:00Z"/>
@@ -17667,6 +18199,7 @@
   <w16cid:commentId w16cid:paraId="3E127BDA" w16cid:durableId="25AF7E6A"/>
   <w16cid:commentId w16cid:paraId="66262F50" w16cid:durableId="25B26D09"/>
   <w16cid:commentId w16cid:paraId="61F1F716" w16cid:durableId="25B14044"/>
+  <w16cid:commentId w16cid:paraId="58E53EB3" w16cid:durableId="2611490B"/>
   <w16cid:commentId w16cid:paraId="76362E28" w16cid:durableId="25AF7AFE"/>
   <w16cid:commentId w16cid:paraId="45DF724E" w16cid:durableId="25B135F2"/>
   <w16cid:commentId w16cid:paraId="10A145A5" w16cid:durableId="25AF7CB0"/>
@@ -20443,7 +20976,7 @@
     <w:lsdException w:name="Table Web 2" w:semiHidden="1" w:unhideWhenUsed="1"/>
     <w:lsdException w:name="Table Web 3" w:semiHidden="1" w:unhideWhenUsed="1"/>
     <w:lsdException w:name="Balloon Text" w:semiHidden="1" w:unhideWhenUsed="1"/>
-    <w:lsdException w:name="Table Grid" w:uiPriority="39"/>
+    <w:lsdException w:name="Table Grid" w:uiPriority="59"/>
     <w:lsdException w:name="Table Theme" w:semiHidden="1" w:unhideWhenUsed="1"/>
     <w:lsdException w:name="Placeholder Text" w:semiHidden="1"/>
     <w:lsdException w:name="No Spacing" w:uiPriority="1" w:qFormat="1"/>
@@ -21816,6 +22349,29 @@
       <w:u w:val="single"/>
     </w:rPr>
   </w:style>
+  <w:style w:type="table" w:styleId="TableGrid">
+    <w:name w:val="Table Grid"/>
+    <w:basedOn w:val="TableNormal"/>
+    <w:uiPriority w:val="59"/>
+    <w:rsid w:val="00CA3AA1"/>
+    <w:pPr>
+      <w:spacing w:before="0" w:after="0" w:line="240" w:lineRule="auto"/>
+    </w:pPr>
+    <w:rPr>
+      <w:rFonts w:ascii="Calibri" w:eastAsia="Calibri" w:hAnsi="Calibri" w:cs="Times New Roman"/>
+      <w:lang w:val="de-DE" w:eastAsia="de-DE"/>
+    </w:rPr>
+    <w:tblPr>
+      <w:tblBorders>
+        <w:top w:val="single" w:sz="4" w:space="0" w:color="auto"/>
+        <w:left w:val="single" w:sz="4" w:space="0" w:color="auto"/>
+        <w:bottom w:val="single" w:sz="4" w:space="0" w:color="auto"/>
+        <w:right w:val="single" w:sz="4" w:space="0" w:color="auto"/>
+        <w:insideH w:val="single" w:sz="4" w:space="0" w:color="auto"/>
+        <w:insideV w:val="single" w:sz="4" w:space="0" w:color="auto"/>
+      </w:tblBorders>
+    </w:tblPr>
+  </w:style>
 </w:styles>
 </file>
 
@@ -22195,6 +22751,13 @@
     <w:pitch w:val="default"/>
     <w:sig w:usb0="00000003" w:usb1="00000000" w:usb2="00000000" w:usb3="00000000" w:csb0="00000001" w:csb1="00000000"/>
   </w:font>
+  <w:font w:name="Calibri">
+    <w:panose1 w:val="020F0502020204030204"/>
+    <w:charset w:val="00"/>
+    <w:family w:val="swiss"/>
+    <w:pitch w:val="variable"/>
+    <w:sig w:usb0="E4002EFF" w:usb1="C000247B" w:usb2="00000009" w:usb3="00000000" w:csb0="000001FF" w:csb1="00000000"/>
+  </w:font>
   <w:font w:name="MyriadPro-Regular">
     <w:altName w:val="Yu Gothic"/>
     <w:panose1 w:val="00000000000000000000"/>
@@ -22219,13 +22782,6 @@
     <w:family w:val="swiss"/>
     <w:pitch w:val="variable"/>
     <w:sig w:usb0="00000003" w:usb1="02000000" w:usb2="00000000" w:usb3="00000000" w:csb0="00000001" w:csb1="00000000"/>
-  </w:font>
-  <w:font w:name="Calibri">
-    <w:panose1 w:val="020F0502020204030204"/>
-    <w:charset w:val="00"/>
-    <w:family w:val="swiss"/>
-    <w:pitch w:val="variable"/>
-    <w:sig w:usb0="E4002EFF" w:usb1="C000247B" w:usb2="00000009" w:usb3="00000000" w:csb0="000001FF" w:csb1="00000000"/>
   </w:font>
   <w:font w:name="Calibri Light">
     <w:panose1 w:val="020F0302020204030204"/>
@@ -22261,9 +22817,11 @@
     <w:rsid w:val="002F2307"/>
     <w:rsid w:val="003F169A"/>
     <w:rsid w:val="00444507"/>
+    <w:rsid w:val="004472CF"/>
     <w:rsid w:val="00596EFA"/>
     <w:rsid w:val="005E35E4"/>
     <w:rsid w:val="00600204"/>
+    <w:rsid w:val="0064427D"/>
     <w:rsid w:val="00672665"/>
     <w:rsid w:val="00766E61"/>
     <w:rsid w:val="008749D1"/>
@@ -22282,7 +22840,9 @@
     <w:rsid w:val="00DB21FE"/>
     <w:rsid w:val="00E566CE"/>
     <w:rsid w:val="00E90A2B"/>
+    <w:rsid w:val="00F41F6E"/>
     <w:rsid w:val="00F96B52"/>
+    <w:rsid w:val="00FE559D"/>
   </w:rsids>
   <m:mathPr>
     <m:mathFont m:val="Cambria Math"/>
@@ -22753,10 +23313,6 @@
     <w:name w:val="CCDA698F746F4B26A39F643B5A823333"/>
     <w:rsid w:val="00DB21FE"/>
   </w:style>
-  <w:style w:type="paragraph" w:customStyle="1" w:styleId="9B22A6F1AAE34C92892295C0CB3D02D9">
-    <w:name w:val="9B22A6F1AAE34C92892295C0CB3D02D9"/>
-    <w:rsid w:val="003F169A"/>
-  </w:style>
   <w:style w:type="paragraph" w:customStyle="1" w:styleId="2F5AB65662844572BAC5170439C44CCC">
     <w:name w:val="2F5AB65662844572BAC5170439C44CCC"/>
     <w:rsid w:val="00297BEA"/>
@@ -22766,20 +23322,6 @@
   </w:style>
   <w:style w:type="paragraph" w:customStyle="1" w:styleId="E6594BA8F5C840599AD99489E4E9FD67">
     <w:name w:val="E6594BA8F5C840599AD99489E4E9FD67"/>
-    <w:rsid w:val="00297BEA"/>
-    <w:rPr>
-      <w:lang w:val="de-DE" w:eastAsia="de-DE"/>
-    </w:rPr>
-  </w:style>
-  <w:style w:type="paragraph" w:customStyle="1" w:styleId="78CC5E00BA0A42CCB228CC4E4ACB9F7E">
-    <w:name w:val="78CC5E00BA0A42CCB228CC4E4ACB9F7E"/>
-    <w:rsid w:val="00297BEA"/>
-    <w:rPr>
-      <w:lang w:val="de-DE" w:eastAsia="de-DE"/>
-    </w:rPr>
-  </w:style>
-  <w:style w:type="paragraph" w:customStyle="1" w:styleId="F2FCE3E705694E10BE21740FD5B5FC04">
-    <w:name w:val="F2FCE3E705694E10BE21740FD5B5FC04"/>
     <w:rsid w:val="00297BEA"/>
     <w:rPr>
       <w:lang w:val="de-DE" w:eastAsia="de-DE"/>

</xml_diff>